<commit_message>
lab activity 6 stuff
</commit_message>
<xml_diff>
--- a/Assignment/Lab Activity 6/Lab Activity 6.docx
+++ b/Assignment/Lab Activity 6/Lab Activity 6.docx
@@ -4,6 +4,786 @@
   <w:body>
     <w:p>
       <w:pPr>
+        <w:jc w:val="right"/>
+      </w:pPr>
+      <w:r>
+        <w:rPr>
+          <w:noProof/>
+        </w:rPr>
+        <w:drawing>
+          <wp:anchor distT="0" distB="0" distL="114300" distR="114300" simplePos="0" relativeHeight="251675648" behindDoc="0" locked="0" layoutInCell="1" allowOverlap="1" wp14:anchorId="27C2B0DF" wp14:editId="2B13D677">
+            <wp:simplePos x="0" y="0"/>
+            <wp:positionH relativeFrom="margin">
+              <wp:posOffset>2647950</wp:posOffset>
+            </wp:positionH>
+            <wp:positionV relativeFrom="margin">
+              <wp:posOffset>-635</wp:posOffset>
+            </wp:positionV>
+            <wp:extent cx="3467735" cy="1819275"/>
+            <wp:effectExtent l="0" t="0" r="0" b="0"/>
+            <wp:wrapSquare wrapText="bothSides"/>
+            <wp:docPr id="35" name="Picture 35" descr="Logo, company name&#10;&#10;Description automatically generated"/>
+            <wp:cNvGraphicFramePr>
+              <a:graphicFrameLocks xmlns:a="http://schemas.openxmlformats.org/drawingml/2006/main" noChangeAspect="1"/>
+            </wp:cNvGraphicFramePr>
+            <a:graphic xmlns:a="http://schemas.openxmlformats.org/drawingml/2006/main">
+              <a:graphicData uri="http://schemas.openxmlformats.org/drawingml/2006/picture">
+                <pic:pic xmlns:pic="http://schemas.openxmlformats.org/drawingml/2006/picture">
+                  <pic:nvPicPr>
+                    <pic:cNvPr id="35" name="Picture 35" descr="Logo, company name&#10;&#10;Description automatically generated"/>
+                    <pic:cNvPicPr>
+                      <a:picLocks noChangeAspect="1" noChangeArrowheads="1"/>
+                    </pic:cNvPicPr>
+                  </pic:nvPicPr>
+                  <pic:blipFill>
+                    <a:blip r:embed="rId7">
+                      <a:extLst>
+                        <a:ext uri="{28A0092B-C50C-407E-A947-70E740481C1C}">
+                          <a14:useLocalDpi xmlns:a14="http://schemas.microsoft.com/office/drawing/2010/main" val="0"/>
+                        </a:ext>
+                      </a:extLst>
+                    </a:blip>
+                    <a:srcRect/>
+                    <a:stretch>
+                      <a:fillRect/>
+                    </a:stretch>
+                  </pic:blipFill>
+                  <pic:spPr bwMode="auto">
+                    <a:xfrm>
+                      <a:off x="0" y="0"/>
+                      <a:ext cx="3467735" cy="1819275"/>
+                    </a:xfrm>
+                    <a:prstGeom prst="rect">
+                      <a:avLst/>
+                    </a:prstGeom>
+                    <a:noFill/>
+                    <a:ln>
+                      <a:noFill/>
+                    </a:ln>
+                  </pic:spPr>
+                </pic:pic>
+              </a:graphicData>
+            </a:graphic>
+            <wp14:sizeRelH relativeFrom="margin">
+              <wp14:pctWidth>0</wp14:pctWidth>
+            </wp14:sizeRelH>
+            <wp14:sizeRelV relativeFrom="margin">
+              <wp14:pctHeight>0</wp14:pctHeight>
+            </wp14:sizeRelV>
+          </wp:anchor>
+        </w:drawing>
+      </w:r>
+      <w:r>
+        <w:rPr>
+          <w:noProof/>
+        </w:rPr>
+        <w:drawing>
+          <wp:anchor distT="0" distB="0" distL="114300" distR="114300" simplePos="0" relativeHeight="251674624" behindDoc="0" locked="0" layoutInCell="1" allowOverlap="1" wp14:anchorId="18D2AF8E" wp14:editId="65A5AB95">
+            <wp:simplePos x="0" y="0"/>
+            <wp:positionH relativeFrom="margin">
+              <wp:posOffset>-247650</wp:posOffset>
+            </wp:positionH>
+            <wp:positionV relativeFrom="margin">
+              <wp:posOffset>-142875</wp:posOffset>
+            </wp:positionV>
+            <wp:extent cx="2767965" cy="1599565"/>
+            <wp:effectExtent l="0" t="0" r="0" b="0"/>
+            <wp:wrapSquare wrapText="bothSides"/>
+            <wp:docPr id="36" name="Picture 36" descr="A picture containing logo&#10;&#10;Description automatically generated"/>
+            <wp:cNvGraphicFramePr>
+              <a:graphicFrameLocks xmlns:a="http://schemas.openxmlformats.org/drawingml/2006/main" noChangeAspect="1"/>
+            </wp:cNvGraphicFramePr>
+            <a:graphic xmlns:a="http://schemas.openxmlformats.org/drawingml/2006/main">
+              <a:graphicData uri="http://schemas.openxmlformats.org/drawingml/2006/picture">
+                <pic:pic xmlns:pic="http://schemas.openxmlformats.org/drawingml/2006/picture">
+                  <pic:nvPicPr>
+                    <pic:cNvPr id="36" name="Picture 36" descr="A picture containing logo&#10;&#10;Description automatically generated"/>
+                    <pic:cNvPicPr>
+                      <a:picLocks noChangeAspect="1" noChangeArrowheads="1"/>
+                    </pic:cNvPicPr>
+                  </pic:nvPicPr>
+                  <pic:blipFill>
+                    <a:blip r:embed="rId8">
+                      <a:extLst>
+                        <a:ext uri="{28A0092B-C50C-407E-A947-70E740481C1C}">
+                          <a14:useLocalDpi xmlns:a14="http://schemas.microsoft.com/office/drawing/2010/main" val="0"/>
+                        </a:ext>
+                      </a:extLst>
+                    </a:blip>
+                    <a:srcRect/>
+                    <a:stretch>
+                      <a:fillRect/>
+                    </a:stretch>
+                  </pic:blipFill>
+                  <pic:spPr bwMode="auto">
+                    <a:xfrm>
+                      <a:off x="0" y="0"/>
+                      <a:ext cx="2767965" cy="1599565"/>
+                    </a:xfrm>
+                    <a:prstGeom prst="rect">
+                      <a:avLst/>
+                    </a:prstGeom>
+                    <a:noFill/>
+                    <a:ln>
+                      <a:noFill/>
+                    </a:ln>
+                  </pic:spPr>
+                </pic:pic>
+              </a:graphicData>
+            </a:graphic>
+            <wp14:sizeRelH relativeFrom="margin">
+              <wp14:pctWidth>0</wp14:pctWidth>
+            </wp14:sizeRelH>
+            <wp14:sizeRelV relativeFrom="margin">
+              <wp14:pctHeight>0</wp14:pctHeight>
+            </wp14:sizeRelV>
+          </wp:anchor>
+        </w:drawing>
+      </w:r>
+    </w:p>
+    <w:p/>
+    <w:p>
+      <w:r>
+        <w:rPr>
+          <w:noProof/>
+        </w:rPr>
+        <mc:AlternateContent>
+          <mc:Choice Requires="wps">
+            <w:drawing>
+              <wp:anchor distT="0" distB="0" distL="114300" distR="114300" simplePos="0" relativeHeight="251676672" behindDoc="0" locked="0" layoutInCell="1" allowOverlap="1" wp14:anchorId="03884263" wp14:editId="34DE3A11">
+                <wp:simplePos x="0" y="0"/>
+                <wp:positionH relativeFrom="column">
+                  <wp:posOffset>1114425</wp:posOffset>
+                </wp:positionH>
+                <wp:positionV relativeFrom="paragraph">
+                  <wp:posOffset>11843</wp:posOffset>
+                </wp:positionV>
+                <wp:extent cx="3314700" cy="1276350"/>
+                <wp:effectExtent l="0" t="0" r="0" b="0"/>
+                <wp:wrapNone/>
+                <wp:docPr id="34" name="Text Box 34"/>
+                <wp:cNvGraphicFramePr/>
+                <a:graphic xmlns:a="http://schemas.openxmlformats.org/drawingml/2006/main">
+                  <a:graphicData uri="http://schemas.microsoft.com/office/word/2010/wordprocessingShape">
+                    <wps:wsp>
+                      <wps:cNvSpPr txBox="1"/>
+                      <wps:spPr>
+                        <a:xfrm>
+                          <a:off x="0" y="0"/>
+                          <a:ext cx="3314700" cy="1276350"/>
+                        </a:xfrm>
+                        <a:prstGeom prst="rect">
+                          <a:avLst/>
+                        </a:prstGeom>
+                        <a:noFill/>
+                        <a:ln w="6350">
+                          <a:noFill/>
+                        </a:ln>
+                      </wps:spPr>
+                      <wps:txbx>
+                        <w:txbxContent>
+                          <w:p>
+                            <w:pPr>
+                              <w:jc w:val="center"/>
+                              <w:rPr>
+                                <w:b/>
+                                <w:bCs/>
+                              </w:rPr>
+                            </w:pPr>
+                            <w:r>
+                              <w:rPr>
+                                <w:b/>
+                                <w:bCs/>
+                              </w:rPr>
+                              <w:t>Politeknik METrO Tasek Gelugor</w:t>
+                            </w:r>
+                          </w:p>
+                          <w:p>
+                            <w:pPr>
+                              <w:jc w:val="center"/>
+                              <w:rPr>
+                                <w:b/>
+                                <w:bCs/>
+                                <w:sz w:val="18"/>
+                                <w:szCs w:val="18"/>
+                              </w:rPr>
+                            </w:pPr>
+                            <w:r>
+                              <w:rPr>
+                                <w:b/>
+                                <w:bCs/>
+                                <w:sz w:val="18"/>
+                                <w:szCs w:val="18"/>
+                              </w:rPr>
+                              <w:t>NO 25, LORONG KOMERSIAL 2,</w:t>
+                            </w:r>
+                          </w:p>
+                          <w:p>
+                            <w:pPr>
+                              <w:jc w:val="center"/>
+                              <w:rPr>
+                                <w:b/>
+                                <w:bCs/>
+                                <w:sz w:val="18"/>
+                                <w:szCs w:val="18"/>
+                              </w:rPr>
+                            </w:pPr>
+                            <w:r>
+                              <w:rPr>
+                                <w:b/>
+                                <w:bCs/>
+                                <w:sz w:val="18"/>
+                                <w:szCs w:val="18"/>
+                              </w:rPr>
+                              <w:t>PUSAT KOMERSIAL TASEK GELUGOR</w:t>
+                            </w:r>
+                          </w:p>
+                          <w:p>
+                            <w:pPr>
+                              <w:jc w:val="center"/>
+                              <w:rPr>
+                                <w:b/>
+                                <w:bCs/>
+                                <w:sz w:val="18"/>
+                                <w:szCs w:val="18"/>
+                              </w:rPr>
+                            </w:pPr>
+                            <w:r>
+                              <w:rPr>
+                                <w:b/>
+                                <w:bCs/>
+                                <w:sz w:val="18"/>
+                                <w:szCs w:val="18"/>
+                              </w:rPr>
+                              <w:t>13300 TASEK GELUGOR</w:t>
+                            </w:r>
+                          </w:p>
+                          <w:p>
+                            <w:pPr>
+                              <w:jc w:val="center"/>
+                              <w:rPr>
+                                <w:b/>
+                                <w:bCs/>
+                                <w:sz w:val="18"/>
+                                <w:szCs w:val="18"/>
+                              </w:rPr>
+                            </w:pPr>
+                            <w:r>
+                              <w:rPr>
+                                <w:b/>
+                                <w:bCs/>
+                                <w:sz w:val="18"/>
+                                <w:szCs w:val="18"/>
+                              </w:rPr>
+                              <w:t>PULAU PINANG</w:t>
+                            </w:r>
+                          </w:p>
+                          <w:p>
+                            <w:pPr>
+                              <w:jc w:val="center"/>
+                              <w:rPr>
+                                <w:b/>
+                                <w:bCs/>
+                              </w:rPr>
+                            </w:pPr>
+                          </w:p>
+                          <w:p>
+                            <w:pPr>
+                              <w:jc w:val="center"/>
+                              <w:rPr>
+                                <w:b/>
+                                <w:bCs/>
+                              </w:rPr>
+                            </w:pPr>
+                          </w:p>
+                        </w:txbxContent>
+                      </wps:txbx>
+                      <wps:bodyPr rot="0" spcFirstLastPara="0" vertOverflow="overflow" horzOverflow="overflow" vert="horz" wrap="square" lIns="91440" tIns="45720" rIns="91440" bIns="45720" numCol="1" spcCol="0" rtlCol="0" fromWordArt="0" anchor="t" anchorCtr="0" forceAA="0" compatLnSpc="1">
+                        <a:prstTxWarp prst="textNoShape">
+                          <a:avLst/>
+                        </a:prstTxWarp>
+                        <a:noAutofit/>
+                      </wps:bodyPr>
+                    </wps:wsp>
+                  </a:graphicData>
+                </a:graphic>
+                <wp14:sizeRelV relativeFrom="margin">
+                  <wp14:pctHeight>0</wp14:pctHeight>
+                </wp14:sizeRelV>
+              </wp:anchor>
+            </w:drawing>
+          </mc:Choice>
+          <mc:Fallback>
+            <w:pict>
+              <v:shapetype w14:anchorId="03884263" id="_x0000_t202" coordsize="21600,21600" o:spt="202" path="m,l,21600r21600,l21600,xe">
+                <v:stroke joinstyle="miter"/>
+                <v:path gradientshapeok="t" o:connecttype="rect"/>
+              </v:shapetype>
+              <v:shape id="Text Box 34" o:spid="_x0000_s1026" type="#_x0000_t202" style="position:absolute;margin-left:87.75pt;margin-top:.95pt;width:261pt;height:100.5pt;z-index:251676672;visibility:visible;mso-wrap-style:square;mso-height-percent:0;mso-wrap-distance-left:9pt;mso-wrap-distance-top:0;mso-wrap-distance-right:9pt;mso-wrap-distance-bottom:0;mso-position-horizontal:absolute;mso-position-horizontal-relative:text;mso-position-vertical:absolute;mso-position-vertical-relative:text;mso-height-percent:0;mso-height-relative:margin;v-text-anchor:top" o:gfxdata="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" filled="f" stroked="f" strokeweight=".5pt">
+                <v:textbox>
+                  <w:txbxContent>
+                    <w:p>
+                      <w:pPr>
+                        <w:jc w:val="center"/>
+                        <w:rPr>
+                          <w:b/>
+                          <w:bCs/>
+                        </w:rPr>
+                      </w:pPr>
+                      <w:r>
+                        <w:rPr>
+                          <w:b/>
+                          <w:bCs/>
+                        </w:rPr>
+                        <w:t>Politeknik METrO Tasek Gelugor</w:t>
+                      </w:r>
+                    </w:p>
+                    <w:p>
+                      <w:pPr>
+                        <w:jc w:val="center"/>
+                        <w:rPr>
+                          <w:b/>
+                          <w:bCs/>
+                          <w:sz w:val="18"/>
+                          <w:szCs w:val="18"/>
+                        </w:rPr>
+                      </w:pPr>
+                      <w:r>
+                        <w:rPr>
+                          <w:b/>
+                          <w:bCs/>
+                          <w:sz w:val="18"/>
+                          <w:szCs w:val="18"/>
+                        </w:rPr>
+                        <w:t>NO 25, LORONG KOMERSIAL 2,</w:t>
+                      </w:r>
+                    </w:p>
+                    <w:p>
+                      <w:pPr>
+                        <w:jc w:val="center"/>
+                        <w:rPr>
+                          <w:b/>
+                          <w:bCs/>
+                          <w:sz w:val="18"/>
+                          <w:szCs w:val="18"/>
+                        </w:rPr>
+                      </w:pPr>
+                      <w:r>
+                        <w:rPr>
+                          <w:b/>
+                          <w:bCs/>
+                          <w:sz w:val="18"/>
+                          <w:szCs w:val="18"/>
+                        </w:rPr>
+                        <w:t>PUSAT KOMERSIAL TASEK GELUGOR</w:t>
+                      </w:r>
+                    </w:p>
+                    <w:p>
+                      <w:pPr>
+                        <w:jc w:val="center"/>
+                        <w:rPr>
+                          <w:b/>
+                          <w:bCs/>
+                          <w:sz w:val="18"/>
+                          <w:szCs w:val="18"/>
+                        </w:rPr>
+                      </w:pPr>
+                      <w:r>
+                        <w:rPr>
+                          <w:b/>
+                          <w:bCs/>
+                          <w:sz w:val="18"/>
+                          <w:szCs w:val="18"/>
+                        </w:rPr>
+                        <w:t>13300 TASEK GELUGOR</w:t>
+                      </w:r>
+                    </w:p>
+                    <w:p>
+                      <w:pPr>
+                        <w:jc w:val="center"/>
+                        <w:rPr>
+                          <w:b/>
+                          <w:bCs/>
+                          <w:sz w:val="18"/>
+                          <w:szCs w:val="18"/>
+                        </w:rPr>
+                      </w:pPr>
+                      <w:r>
+                        <w:rPr>
+                          <w:b/>
+                          <w:bCs/>
+                          <w:sz w:val="18"/>
+                          <w:szCs w:val="18"/>
+                        </w:rPr>
+                        <w:t>PULAU PINANG</w:t>
+                      </w:r>
+                    </w:p>
+                    <w:p>
+                      <w:pPr>
+                        <w:jc w:val="center"/>
+                        <w:rPr>
+                          <w:b/>
+                          <w:bCs/>
+                        </w:rPr>
+                      </w:pPr>
+                    </w:p>
+                    <w:p>
+                      <w:pPr>
+                        <w:jc w:val="center"/>
+                        <w:rPr>
+                          <w:b/>
+                          <w:bCs/>
+                        </w:rPr>
+                      </w:pPr>
+                    </w:p>
+                  </w:txbxContent>
+                </v:textbox>
+              </v:shape>
+            </w:pict>
+          </mc:Fallback>
+        </mc:AlternateContent>
+      </w:r>
+    </w:p>
+    <w:p/>
+    <w:p/>
+    <w:p/>
+    <w:p/>
+    <w:p>
+      <w:pPr>
+        <w:ind w:firstLine="720"/>
+      </w:pPr>
+    </w:p>
+    <w:tbl>
+      <w:tblPr>
+        <w:tblStyle w:val="TableGrid"/>
+        <w:tblW w:w="0" w:type="auto"/>
+        <w:tblInd w:w="1696" w:type="dxa"/>
+        <w:tblLook w:val="04A0" w:firstRow="1" w:lastRow="0" w:firstColumn="1" w:lastColumn="0" w:noHBand="0" w:noVBand="1"/>
+      </w:tblPr>
+      <w:tblGrid>
+        <w:gridCol w:w="5262"/>
+      </w:tblGrid>
+      <w:tr>
+        <w:trPr>
+          <w:trHeight w:val="886"/>
+        </w:trPr>
+        <w:tc>
+          <w:tcPr>
+            <w:tcW w:w="5262" w:type="dxa"/>
+          </w:tcPr>
+          <w:p>
+            <w:pPr>
+              <w:tabs>
+                <w:tab w:val="left" w:pos="4380"/>
+              </w:tabs>
+              <w:jc w:val="center"/>
+              <w:rPr>
+                <w:b/>
+                <w:bCs/>
+              </w:rPr>
+            </w:pPr>
+            <w:r>
+              <w:rPr>
+                <w:b/>
+                <w:bCs/>
+              </w:rPr>
+              <w:t>DFP30243</w:t>
+            </w:r>
+          </w:p>
+          <w:p>
+            <w:pPr>
+              <w:tabs>
+                <w:tab w:val="left" w:pos="4380"/>
+              </w:tabs>
+              <w:jc w:val="center"/>
+              <w:rPr>
+                <w:b/>
+                <w:bCs/>
+              </w:rPr>
+            </w:pPr>
+            <w:r>
+              <w:rPr>
+                <w:b/>
+                <w:bCs/>
+              </w:rPr>
+              <w:t>OBJECT ORIENTED PROGRAMMING</w:t>
+            </w:r>
+          </w:p>
+        </w:tc>
+      </w:tr>
+    </w:tbl>
+    <w:p>
+      <w:pPr>
+        <w:tabs>
+          <w:tab w:val="left" w:pos="4380"/>
+        </w:tabs>
+        <w:ind w:firstLine="720"/>
+      </w:pPr>
+    </w:p>
+    <w:tbl>
+      <w:tblPr>
+        <w:tblStyle w:val="TableGrid"/>
+        <w:tblW w:w="0" w:type="auto"/>
+        <w:tblInd w:w="704" w:type="dxa"/>
+        <w:tblLook w:val="04A0" w:firstRow="1" w:lastRow="0" w:firstColumn="1" w:lastColumn="0" w:noHBand="0" w:noVBand="1"/>
+      </w:tblPr>
+      <w:tblGrid>
+        <w:gridCol w:w="2835"/>
+        <w:gridCol w:w="4536"/>
+      </w:tblGrid>
+      <w:tr>
+        <w:tc>
+          <w:tcPr>
+            <w:tcW w:w="2835" w:type="dxa"/>
+          </w:tcPr>
+          <w:p>
+            <w:pPr>
+              <w:rPr>
+                <w:b/>
+                <w:bCs/>
+                <w:sz w:val="32"/>
+                <w:szCs w:val="32"/>
+              </w:rPr>
+            </w:pPr>
+            <w:r>
+              <w:rPr>
+                <w:b/>
+                <w:bCs/>
+                <w:sz w:val="32"/>
+                <w:szCs w:val="32"/>
+              </w:rPr>
+              <w:t>NAME:</w:t>
+            </w:r>
+          </w:p>
+        </w:tc>
+        <w:tc>
+          <w:tcPr>
+            <w:tcW w:w="4536" w:type="dxa"/>
+          </w:tcPr>
+          <w:p>
+            <w:pPr>
+              <w:rPr>
+                <w:b/>
+                <w:bCs/>
+              </w:rPr>
+            </w:pPr>
+            <w:r>
+              <w:rPr>
+                <w:b/>
+                <w:bCs/>
+              </w:rPr>
+              <w:t>MUHAMMAD AFIQ MUHAIMIN BIN MOHD ZAINI</w:t>
+            </w:r>
+          </w:p>
+        </w:tc>
+      </w:tr>
+      <w:tr>
+        <w:tc>
+          <w:tcPr>
+            <w:tcW w:w="2835" w:type="dxa"/>
+          </w:tcPr>
+          <w:p>
+            <w:pPr>
+              <w:rPr>
+                <w:b/>
+                <w:bCs/>
+                <w:sz w:val="32"/>
+                <w:szCs w:val="32"/>
+              </w:rPr>
+            </w:pPr>
+            <w:r>
+              <w:rPr>
+                <w:b/>
+                <w:bCs/>
+                <w:sz w:val="32"/>
+                <w:szCs w:val="32"/>
+              </w:rPr>
+              <w:t>CLASS:</w:t>
+            </w:r>
+          </w:p>
+        </w:tc>
+        <w:tc>
+          <w:tcPr>
+            <w:tcW w:w="4536" w:type="dxa"/>
+          </w:tcPr>
+          <w:p>
+            <w:pPr>
+              <w:rPr>
+                <w:b/>
+                <w:bCs/>
+              </w:rPr>
+            </w:pPr>
+            <w:r>
+              <w:rPr>
+                <w:b/>
+                <w:bCs/>
+              </w:rPr>
+              <w:t>DDT3A</w:t>
+            </w:r>
+          </w:p>
+        </w:tc>
+      </w:tr>
+      <w:tr>
+        <w:tc>
+          <w:tcPr>
+            <w:tcW w:w="2835" w:type="dxa"/>
+          </w:tcPr>
+          <w:p>
+            <w:pPr>
+              <w:rPr>
+                <w:b/>
+                <w:bCs/>
+                <w:sz w:val="32"/>
+                <w:szCs w:val="32"/>
+              </w:rPr>
+            </w:pPr>
+            <w:r>
+              <w:rPr>
+                <w:b/>
+                <w:bCs/>
+                <w:sz w:val="32"/>
+                <w:szCs w:val="32"/>
+              </w:rPr>
+              <w:t>REGISTRATION NO:</w:t>
+            </w:r>
+          </w:p>
+        </w:tc>
+        <w:tc>
+          <w:tcPr>
+            <w:tcW w:w="4536" w:type="dxa"/>
+          </w:tcPr>
+          <w:p>
+            <w:pPr>
+              <w:rPr>
+                <w:b/>
+                <w:bCs/>
+              </w:rPr>
+            </w:pPr>
+            <w:r>
+              <w:rPr>
+                <w:b/>
+                <w:bCs/>
+              </w:rPr>
+              <w:t>32DDT20F2029</w:t>
+            </w:r>
+          </w:p>
+        </w:tc>
+      </w:tr>
+      <w:tr>
+        <w:tc>
+          <w:tcPr>
+            <w:tcW w:w="2835" w:type="dxa"/>
+          </w:tcPr>
+          <w:p>
+            <w:pPr>
+              <w:rPr>
+                <w:b/>
+                <w:bCs/>
+                <w:sz w:val="32"/>
+                <w:szCs w:val="32"/>
+              </w:rPr>
+            </w:pPr>
+            <w:r>
+              <w:rPr>
+                <w:b/>
+                <w:bCs/>
+                <w:sz w:val="32"/>
+                <w:szCs w:val="32"/>
+              </w:rPr>
+              <w:t>LECTURER:</w:t>
+            </w:r>
+          </w:p>
+        </w:tc>
+        <w:tc>
+          <w:tcPr>
+            <w:tcW w:w="4536" w:type="dxa"/>
+          </w:tcPr>
+          <w:p>
+            <w:pPr>
+              <w:rPr>
+                <w:b/>
+                <w:bCs/>
+              </w:rPr>
+            </w:pPr>
+            <w:r>
+              <w:rPr>
+                <w:b/>
+                <w:bCs/>
+              </w:rPr>
+              <w:t>PUAN HAZLEENA BINTI OSMAN</w:t>
+            </w:r>
+          </w:p>
+          <w:p>
+            <w:pPr>
+              <w:rPr>
+                <w:b/>
+                <w:bCs/>
+              </w:rPr>
+            </w:pPr>
+            <w:r>
+              <w:rPr>
+                <w:b/>
+                <w:bCs/>
+              </w:rPr>
+              <w:t>PUAN RODZIAH BINTI IBRAHIM</w:t>
+            </w:r>
+          </w:p>
+        </w:tc>
+      </w:tr>
+      <w:tr>
+        <w:tc>
+          <w:tcPr>
+            <w:tcW w:w="2835" w:type="dxa"/>
+          </w:tcPr>
+          <w:p>
+            <w:pPr>
+              <w:rPr>
+                <w:b/>
+                <w:bCs/>
+                <w:sz w:val="32"/>
+                <w:szCs w:val="32"/>
+              </w:rPr>
+            </w:pPr>
+            <w:r>
+              <w:rPr>
+                <w:b/>
+                <w:bCs/>
+                <w:sz w:val="32"/>
+                <w:szCs w:val="32"/>
+              </w:rPr>
+              <w:t>NAME OF TASK:</w:t>
+            </w:r>
+          </w:p>
+        </w:tc>
+        <w:tc>
+          <w:tcPr>
+            <w:tcW w:w="4536" w:type="dxa"/>
+          </w:tcPr>
+          <w:p>
+            <w:pPr>
+              <w:rPr>
+                <w:b/>
+                <w:bCs/>
+              </w:rPr>
+            </w:pPr>
+            <w:r>
+              <w:rPr>
+                <w:b/>
+                <w:bCs/>
+              </w:rPr>
+              <w:t>LAB ACTIVITY 6</w:t>
+            </w:r>
+          </w:p>
+        </w:tc>
+      </w:tr>
+    </w:tbl>
+    <w:p>
+      <w:pPr>
+        <w:ind w:firstLine="720"/>
+      </w:pPr>
+    </w:p>
+    <w:p>
+      <w:pPr>
         <w:spacing w:after="200" w:line="276" w:lineRule="auto"/>
         <w:rPr>
           <w:rFonts w:ascii="Arial Rounded MT Bold" w:hAnsi="Arial Rounded MT Bold"/>
@@ -12,15 +792,17 @@
           <w:szCs w:val="22"/>
         </w:rPr>
       </w:pPr>
-      <w:r>
+    </w:p>
+    <w:p>
+      <w:pPr>
+        <w:spacing w:after="160" w:line="259" w:lineRule="auto"/>
         <w:rPr>
           <w:rFonts w:ascii="Arial Rounded MT Bold" w:hAnsi="Arial Rounded MT Bold"/>
           <w:bCs/>
           <w:sz w:val="44"/>
           <w:szCs w:val="22"/>
         </w:rPr>
-        <w:t xml:space="preserve">LAB </w:t>
-      </w:r>
+      </w:pPr>
       <w:r>
         <w:rPr>
           <w:rFonts w:ascii="Arial Rounded MT Bold" w:hAnsi="Arial Rounded MT Bold"/>
@@ -28,28 +810,29 @@
           <w:sz w:val="44"/>
           <w:szCs w:val="22"/>
         </w:rPr>
-        <w:t>ACTIVITY 6</w:t>
-      </w:r>
-      <w:r>
+        <w:br w:type="page"/>
+      </w:r>
+    </w:p>
+    <w:p>
+      <w:pPr>
+        <w:spacing w:after="200" w:line="276" w:lineRule="auto"/>
         <w:rPr>
           <w:rFonts w:ascii="Arial Rounded MT Bold" w:hAnsi="Arial Rounded MT Bold"/>
           <w:bCs/>
           <w:sz w:val="44"/>
           <w:szCs w:val="22"/>
         </w:rPr>
-        <w:t xml:space="preserve">: </w:t>
-      </w:r>
-    </w:p>
-    <w:p>
-      <w:pPr>
-        <w:spacing w:after="200" w:line="276" w:lineRule="auto"/>
+      </w:pPr>
+      <w:r>
         <w:rPr>
           <w:rFonts w:ascii="Arial Rounded MT Bold" w:hAnsi="Arial Rounded MT Bold"/>
           <w:bCs/>
           <w:sz w:val="44"/>
           <w:szCs w:val="22"/>
         </w:rPr>
-      </w:pPr>
+        <w:lastRenderedPageBreak/>
+        <w:t xml:space="preserve">LAB </w:t>
+      </w:r>
       <w:r>
         <w:rPr>
           <w:rFonts w:ascii="Arial Rounded MT Bold" w:hAnsi="Arial Rounded MT Bold"/>
@@ -57,7 +840,56 @@
           <w:sz w:val="44"/>
           <w:szCs w:val="22"/>
         </w:rPr>
-        <w:t>String, String Buffer and Package</w:t>
+        <w:t>ACTIVITY 6</w:t>
+      </w:r>
+      <w:r>
+        <w:rPr>
+          <w:rFonts w:ascii="Arial Rounded MT Bold" w:hAnsi="Arial Rounded MT Bold"/>
+          <w:bCs/>
+          <w:sz w:val="44"/>
+          <w:szCs w:val="22"/>
+        </w:rPr>
+        <w:t xml:space="preserve">: </w:t>
+      </w:r>
+    </w:p>
+    <w:p>
+      <w:pPr>
+        <w:spacing w:after="200" w:line="276" w:lineRule="auto"/>
+        <w:rPr>
+          <w:rFonts w:ascii="Arial Rounded MT Bold" w:hAnsi="Arial Rounded MT Bold"/>
+          <w:bCs/>
+          <w:sz w:val="44"/>
+          <w:szCs w:val="22"/>
+        </w:rPr>
+      </w:pPr>
+      <w:r>
+        <w:rPr>
+          <w:rFonts w:ascii="Arial Rounded MT Bold" w:hAnsi="Arial Rounded MT Bold"/>
+          <w:bCs/>
+          <w:sz w:val="44"/>
+          <w:szCs w:val="22"/>
+        </w:rPr>
+        <w:t xml:space="preserve">String, String </w:t>
+      </w:r>
+      <w:proofErr w:type="gramStart"/>
+      <w:r>
+        <w:rPr>
+          <w:rFonts w:ascii="Arial Rounded MT Bold" w:hAnsi="Arial Rounded MT Bold"/>
+          <w:bCs/>
+          <w:sz w:val="44"/>
+          <w:szCs w:val="22"/>
+        </w:rPr>
+        <w:t>Buffer</w:t>
+      </w:r>
+      <w:proofErr w:type="gramEnd"/>
+      <w:r>
+        <w:rPr>
+          <w:rFonts w:ascii="Arial Rounded MT Bold" w:hAnsi="Arial Rounded MT Bold"/>
+          <w:bCs/>
+          <w:sz w:val="44"/>
+          <w:szCs w:val="22"/>
+        </w:rPr>
+        <w:t xml:space="preserve"> and Package</w:t>
       </w:r>
     </w:p>
     <w:p>
@@ -386,11 +1218,7 @@
           </mc:Choice>
           <mc:Fallback>
             <w:pict>
-              <v:shapetype w14:anchorId="07D51117" id="_x0000_t202" coordsize="21600,21600" o:spt="202" path="m,l,21600r21600,l21600,xe">
-                <v:stroke joinstyle="miter"/>
-                <v:path gradientshapeok="t" o:connecttype="rect"/>
-              </v:shapetype>
-              <v:shape id="Text Box 1" o:spid="_x0000_s1026" type="#_x0000_t202" style="position:absolute;left:0;text-align:left;margin-left:8.25pt;margin-top:6.2pt;width:423pt;height:138.7pt;z-index:251671552;visibility:visible;mso-wrap-style:square;mso-width-percent:0;mso-height-percent:0;mso-wrap-distance-left:9pt;mso-wrap-distance-top:0;mso-wrap-distance-right:9pt;mso-wrap-distance-bottom:0;mso-position-horizontal:absolute;mso-position-horizontal-relative:text;mso-position-vertical:absolute;mso-position-vertical-relative:text;mso-width-percent:0;mso-height-percent:0;mso-width-relative:margin;mso-height-relative:margin;v-text-anchor:top" o:gfxdata="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" fillcolor="window" strokeweight=".5pt">
+              <v:shape w14:anchorId="07D51117" id="Text Box 1" o:spid="_x0000_s1027" type="#_x0000_t202" style="position:absolute;left:0;text-align:left;margin-left:8.25pt;margin-top:6.2pt;width:423pt;height:138.7pt;z-index:251671552;visibility:visible;mso-wrap-style:square;mso-width-percent:0;mso-height-percent:0;mso-wrap-distance-left:9pt;mso-wrap-distance-top:0;mso-wrap-distance-right:9pt;mso-wrap-distance-bottom:0;mso-position-horizontal:absolute;mso-position-horizontal-relative:text;mso-position-vertical:absolute;mso-position-vertical-relative:text;mso-width-percent:0;mso-height-percent:0;mso-width-relative:margin;mso-height-relative:margin;v-text-anchor:top" o:gfxdata="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" fillcolor="window" strokeweight=".5pt">
                 <v:path arrowok="t"/>
                 <v:textbox>
                   <w:txbxContent>
@@ -884,7 +1712,31 @@
                 <w:lang w:val="en-GB"/>
               </w:rPr>
               <w:tab/>
-              <w:t xml:space="preserve">public static void main(String args[])   </w:t>
+              <w:t xml:space="preserve">public static void </w:t>
+            </w:r>
+            <w:proofErr w:type="gramStart"/>
+            <w:r>
+              <w:rPr>
+                <w:rFonts w:ascii="Courier New" w:hAnsi="Courier New" w:cs="Courier New"/>
+                <w:bCs/>
+                <w:iCs/>
+                <w:sz w:val="20"/>
+                <w:szCs w:val="22"/>
+                <w:lang w:val="en-GB"/>
+              </w:rPr>
+              <w:t>main(</w:t>
+            </w:r>
+            <w:proofErr w:type="gramEnd"/>
+            <w:r>
+              <w:rPr>
+                <w:rFonts w:ascii="Courier New" w:hAnsi="Courier New" w:cs="Courier New"/>
+                <w:bCs/>
+                <w:iCs/>
+                <w:sz w:val="20"/>
+                <w:szCs w:val="22"/>
+                <w:lang w:val="en-GB"/>
+              </w:rPr>
+              <w:t xml:space="preserve">String args[])   </w:t>
             </w:r>
           </w:p>
           <w:p>
@@ -933,7 +1785,31 @@
                 <w:lang w:val="en-GB"/>
               </w:rPr>
               <w:tab/>
-              <w:t>char charArray[] = {‘b’,’i’,’r’,’t’,’h’,’d’,’a’,’y’};</w:t>
+              <w:t xml:space="preserve">char </w:t>
+            </w:r>
+            <w:proofErr w:type="gramStart"/>
+            <w:r>
+              <w:rPr>
+                <w:rFonts w:ascii="Courier New" w:hAnsi="Courier New" w:cs="Courier New"/>
+                <w:bCs/>
+                <w:iCs/>
+                <w:sz w:val="20"/>
+                <w:szCs w:val="22"/>
+                <w:lang w:val="en-GB"/>
+              </w:rPr>
+              <w:t>charArray[</w:t>
+            </w:r>
+            <w:proofErr w:type="gramEnd"/>
+            <w:r>
+              <w:rPr>
+                <w:rFonts w:ascii="Courier New" w:hAnsi="Courier New" w:cs="Courier New"/>
+                <w:bCs/>
+                <w:iCs/>
+                <w:sz w:val="20"/>
+                <w:szCs w:val="22"/>
+                <w:lang w:val="en-GB"/>
+              </w:rPr>
+              <w:t>] = {‘b’,’i’,’r’,’t’,’h’,’d’,’a’,’y’};</w:t>
             </w:r>
             <w:r>
               <w:rPr>
@@ -968,8 +1844,21 @@
                 <w:szCs w:val="22"/>
                 <w:lang w:val="en-GB"/>
               </w:rPr>
-              <w:t>StringBuffer sb;</w:t>
-            </w:r>
+              <w:t xml:space="preserve">StringBuffer </w:t>
+            </w:r>
+            <w:proofErr w:type="gramStart"/>
+            <w:r>
+              <w:rPr>
+                <w:rFonts w:ascii="Courier New" w:hAnsi="Courier New" w:cs="Courier New"/>
+                <w:bCs/>
+                <w:iCs/>
+                <w:sz w:val="20"/>
+                <w:szCs w:val="22"/>
+                <w:lang w:val="en-GB"/>
+              </w:rPr>
+              <w:t>sb;</w:t>
+            </w:r>
+            <w:proofErr w:type="gramEnd"/>
           </w:p>
           <w:p>
             <w:pPr>
@@ -992,7 +1881,31 @@
                 <w:szCs w:val="22"/>
                 <w:lang w:val="en-GB"/>
               </w:rPr>
-              <w:t>String s1,s2,s3,s4, output;</w:t>
+              <w:t>String s</w:t>
+            </w:r>
+            <w:proofErr w:type="gramStart"/>
+            <w:r>
+              <w:rPr>
+                <w:rFonts w:ascii="Courier New" w:hAnsi="Courier New" w:cs="Courier New"/>
+                <w:bCs/>
+                <w:iCs/>
+                <w:sz w:val="20"/>
+                <w:szCs w:val="22"/>
+                <w:lang w:val="en-GB"/>
+              </w:rPr>
+              <w:t>1,s</w:t>
+            </w:r>
+            <w:proofErr w:type="gramEnd"/>
+            <w:r>
+              <w:rPr>
+                <w:rFonts w:ascii="Courier New" w:hAnsi="Courier New" w:cs="Courier New"/>
+                <w:bCs/>
+                <w:iCs/>
+                <w:sz w:val="20"/>
+                <w:szCs w:val="22"/>
+                <w:lang w:val="en-GB"/>
+              </w:rPr>
+              <w:t>2,s3,s4, output;</w:t>
             </w:r>
           </w:p>
           <w:p>
@@ -1016,8 +1929,21 @@
                 <w:szCs w:val="22"/>
                 <w:lang w:val="en-GB"/>
               </w:rPr>
-              <w:t>s1 = new String (“Hello”);</w:t>
-            </w:r>
+              <w:t>s1 = new String (“Hello”</w:t>
+            </w:r>
+            <w:proofErr w:type="gramStart"/>
+            <w:r>
+              <w:rPr>
+                <w:rFonts w:ascii="Courier New" w:hAnsi="Courier New" w:cs="Courier New"/>
+                <w:bCs/>
+                <w:iCs/>
+                <w:sz w:val="20"/>
+                <w:szCs w:val="22"/>
+                <w:lang w:val="en-GB"/>
+              </w:rPr>
+              <w:t>);</w:t>
+            </w:r>
+            <w:proofErr w:type="gramEnd"/>
           </w:p>
           <w:p>
             <w:pPr>
@@ -1040,8 +1966,21 @@
                 <w:szCs w:val="22"/>
                 <w:lang w:val="en-GB"/>
               </w:rPr>
-              <w:t>sb = new StringBuffer (“Welcome to Java Programming”);</w:t>
-            </w:r>
+              <w:t>sb = new StringBuffer (“Welcome to Java Programming”</w:t>
+            </w:r>
+            <w:proofErr w:type="gramStart"/>
+            <w:r>
+              <w:rPr>
+                <w:rFonts w:ascii="Courier New" w:hAnsi="Courier New" w:cs="Courier New"/>
+                <w:bCs/>
+                <w:iCs/>
+                <w:sz w:val="20"/>
+                <w:szCs w:val="22"/>
+                <w:lang w:val="en-GB"/>
+              </w:rPr>
+              <w:t>);</w:t>
+            </w:r>
+            <w:proofErr w:type="gramEnd"/>
           </w:p>
           <w:p>
             <w:pPr>
@@ -1101,8 +2040,21 @@
                 <w:szCs w:val="22"/>
                 <w:lang w:val="en-GB"/>
               </w:rPr>
-              <w:t>s2 = new String (s1);</w:t>
-            </w:r>
+              <w:t>s2 = new String (s1</w:t>
+            </w:r>
+            <w:proofErr w:type="gramStart"/>
+            <w:r>
+              <w:rPr>
+                <w:rFonts w:ascii="Courier New" w:hAnsi="Courier New" w:cs="Courier New"/>
+                <w:bCs/>
+                <w:iCs/>
+                <w:sz w:val="20"/>
+                <w:szCs w:val="22"/>
+                <w:lang w:val="en-GB"/>
+              </w:rPr>
+              <w:t>);</w:t>
+            </w:r>
+            <w:proofErr w:type="gramEnd"/>
           </w:p>
           <w:p>
             <w:pPr>
@@ -1127,8 +2079,18 @@
                 <w:szCs w:val="22"/>
               </w:rPr>
               <w:tab/>
-              <w:t>s3 = new String (charArray);</w:t>
-            </w:r>
+              <w:t>s3 = new String (charArray</w:t>
+            </w:r>
+            <w:proofErr w:type="gramStart"/>
+            <w:r>
+              <w:rPr>
+                <w:rFonts w:ascii="Courier New" w:hAnsi="Courier New" w:cs="Courier New"/>
+                <w:sz w:val="20"/>
+                <w:szCs w:val="22"/>
+              </w:rPr>
+              <w:t>);</w:t>
+            </w:r>
+            <w:proofErr w:type="gramEnd"/>
           </w:p>
           <w:p>
             <w:pPr>
@@ -1151,8 +2113,21 @@
                 <w:szCs w:val="22"/>
                 <w:lang w:val="en-GB"/>
               </w:rPr>
-              <w:t>s4 = new String (sb);</w:t>
-            </w:r>
+              <w:t>s4 = new String (sb</w:t>
+            </w:r>
+            <w:proofErr w:type="gramStart"/>
+            <w:r>
+              <w:rPr>
+                <w:rFonts w:ascii="Courier New" w:hAnsi="Courier New" w:cs="Courier New"/>
+                <w:bCs/>
+                <w:iCs/>
+                <w:sz w:val="20"/>
+                <w:szCs w:val="22"/>
+                <w:lang w:val="en-GB"/>
+              </w:rPr>
+              <w:t>);</w:t>
+            </w:r>
+            <w:proofErr w:type="gramEnd"/>
           </w:p>
           <w:p>
             <w:pPr>
@@ -1212,7 +2187,31 @@
                 <w:szCs w:val="22"/>
                 <w:lang w:val="en-GB"/>
               </w:rPr>
-              <w:t>output = ”s1 = “ + s1 + “\ns2 = “ + s2 + ”\</w:t>
+              <w:t xml:space="preserve">output </w:t>
+            </w:r>
+            <w:proofErr w:type="gramStart"/>
+            <w:r>
+              <w:rPr>
+                <w:rFonts w:ascii="Courier New" w:hAnsi="Courier New" w:cs="Courier New"/>
+                <w:bCs/>
+                <w:iCs/>
+                <w:sz w:val="20"/>
+                <w:szCs w:val="22"/>
+                <w:lang w:val="en-GB"/>
+              </w:rPr>
+              <w:t>= ”s</w:t>
+            </w:r>
+            <w:proofErr w:type="gramEnd"/>
+            <w:r>
+              <w:rPr>
+                <w:rFonts w:ascii="Courier New" w:hAnsi="Courier New" w:cs="Courier New"/>
+                <w:bCs/>
+                <w:iCs/>
+                <w:sz w:val="20"/>
+                <w:szCs w:val="22"/>
+                <w:lang w:val="en-GB"/>
+              </w:rPr>
+              <w:t>1 = “ + s1 + “\ns2 = “ + s2 + ”\</w:t>
             </w:r>
             <w:r>
               <w:rPr>
@@ -1258,8 +2257,21 @@
                 <w:szCs w:val="22"/>
                 <w:lang w:val="en-GB"/>
               </w:rPr>
-              <w:t>System.out.println(output);</w:t>
-            </w:r>
+              <w:t>System.out.println(output</w:t>
+            </w:r>
+            <w:proofErr w:type="gramStart"/>
+            <w:r>
+              <w:rPr>
+                <w:rFonts w:ascii="Courier New" w:hAnsi="Courier New" w:cs="Courier New"/>
+                <w:bCs/>
+                <w:iCs/>
+                <w:sz w:val="20"/>
+                <w:szCs w:val="22"/>
+                <w:lang w:val="en-GB"/>
+              </w:rPr>
+              <w:t>);</w:t>
+            </w:r>
+            <w:proofErr w:type="gramEnd"/>
           </w:p>
           <w:p>
             <w:pPr>
@@ -1415,7 +2427,7 @@
                     <pic:cNvPicPr/>
                   </pic:nvPicPr>
                   <pic:blipFill>
-                    <a:blip r:embed="rId7"/>
+                    <a:blip r:embed="rId9"/>
                     <a:stretch>
                       <a:fillRect/>
                     </a:stretch>
@@ -1526,7 +2538,7 @@
                           <pic:cNvPicPr/>
                         </pic:nvPicPr>
                         <pic:blipFill>
-                          <a:blip r:embed="rId8"/>
+                          <a:blip r:embed="rId10"/>
                           <a:stretch>
                             <a:fillRect/>
                           </a:stretch>
@@ -1628,7 +2640,25 @@
                 <w:sz w:val="22"/>
                 <w:szCs w:val="22"/>
               </w:rPr>
-              <w:t>s3 shows birthday from charArray[]</w:t>
+              <w:t xml:space="preserve">s3 shows birthday from </w:t>
+            </w:r>
+            <w:proofErr w:type="gramStart"/>
+            <w:r>
+              <w:rPr>
+                <w:rFonts w:ascii="Arial" w:hAnsi="Arial" w:cs="Arial"/>
+                <w:sz w:val="22"/>
+                <w:szCs w:val="22"/>
+              </w:rPr>
+              <w:t>charArray[</w:t>
+            </w:r>
+            <w:proofErr w:type="gramEnd"/>
+            <w:r>
+              <w:rPr>
+                <w:rFonts w:ascii="Arial" w:hAnsi="Arial" w:cs="Arial"/>
+                <w:sz w:val="22"/>
+                <w:szCs w:val="22"/>
+              </w:rPr>
+              <w:t>]</w:t>
             </w:r>
           </w:p>
           <w:p>
@@ -1783,7 +2813,7 @@
                     </pic:cNvPicPr>
                   </pic:nvPicPr>
                   <pic:blipFill>
-                    <a:blip r:embed="rId9" cstate="print">
+                    <a:blip r:embed="rId11" cstate="print">
                       <a:extLst>
                         <a:ext uri="{28A0092B-C50C-407E-A947-70E740481C1C}">
                           <a14:useLocalDpi xmlns:a14="http://schemas.microsoft.com/office/drawing/2010/main" val="0"/>
@@ -1867,7 +2897,25 @@
           <w:sz w:val="20"/>
           <w:szCs w:val="22"/>
         </w:rPr>
-        <w:t>: Demonstrates the length(), charAt() and getChars() method of the String class.</w:t>
+        <w:t xml:space="preserve">: Demonstrates the </w:t>
+      </w:r>
+      <w:proofErr w:type="gramStart"/>
+      <w:r>
+        <w:rPr>
+          <w:rFonts w:ascii="Arial" w:hAnsi="Arial" w:cs="Arial"/>
+          <w:sz w:val="20"/>
+          <w:szCs w:val="22"/>
+        </w:rPr>
+        <w:t>length(</w:t>
+      </w:r>
+      <w:proofErr w:type="gramEnd"/>
+      <w:r>
+        <w:rPr>
+          <w:rFonts w:ascii="Arial" w:hAnsi="Arial" w:cs="Arial"/>
+          <w:sz w:val="20"/>
+          <w:szCs w:val="22"/>
+        </w:rPr>
+        <w:t>), charAt() and getChars() method of the String class.</w:t>
       </w:r>
     </w:p>
     <w:p>
@@ -2050,7 +3098,31 @@
                 <w:lang w:val="en-GB"/>
               </w:rPr>
               <w:tab/>
-              <w:t xml:space="preserve">public static void main(String args[]) </w:t>
+              <w:t xml:space="preserve">public static void </w:t>
+            </w:r>
+            <w:proofErr w:type="gramStart"/>
+            <w:r>
+              <w:rPr>
+                <w:rFonts w:ascii="Courier New" w:hAnsi="Courier New" w:cs="Courier New"/>
+                <w:bCs/>
+                <w:iCs/>
+                <w:sz w:val="20"/>
+                <w:szCs w:val="22"/>
+                <w:lang w:val="en-GB"/>
+              </w:rPr>
+              <w:t>main(</w:t>
+            </w:r>
+            <w:proofErr w:type="gramEnd"/>
+            <w:r>
+              <w:rPr>
+                <w:rFonts w:ascii="Courier New" w:hAnsi="Courier New" w:cs="Courier New"/>
+                <w:bCs/>
+                <w:iCs/>
+                <w:sz w:val="20"/>
+                <w:szCs w:val="22"/>
+                <w:lang w:val="en-GB"/>
+              </w:rPr>
+              <w:t xml:space="preserve">String args[]) </w:t>
             </w:r>
           </w:p>
           <w:p>
@@ -2098,8 +3170,21 @@
                 <w:szCs w:val="22"/>
                 <w:lang w:val="en-GB"/>
               </w:rPr>
-              <w:t>String s1;</w:t>
-            </w:r>
+              <w:t xml:space="preserve">String </w:t>
+            </w:r>
+            <w:proofErr w:type="gramStart"/>
+            <w:r>
+              <w:rPr>
+                <w:rFonts w:ascii="Courier New" w:hAnsi="Courier New" w:cs="Courier New"/>
+                <w:bCs/>
+                <w:iCs/>
+                <w:sz w:val="20"/>
+                <w:szCs w:val="22"/>
+                <w:lang w:val="en-GB"/>
+              </w:rPr>
+              <w:t>s1;</w:t>
+            </w:r>
+            <w:proofErr w:type="gramEnd"/>
           </w:p>
           <w:p>
             <w:pPr>
@@ -2122,7 +3207,31 @@
                 <w:szCs w:val="22"/>
                 <w:lang w:val="en-GB"/>
               </w:rPr>
-              <w:t>char chararray[];</w:t>
+              <w:t xml:space="preserve">char </w:t>
+            </w:r>
+            <w:proofErr w:type="gramStart"/>
+            <w:r>
+              <w:rPr>
+                <w:rFonts w:ascii="Courier New" w:hAnsi="Courier New" w:cs="Courier New"/>
+                <w:bCs/>
+                <w:iCs/>
+                <w:sz w:val="20"/>
+                <w:szCs w:val="22"/>
+                <w:lang w:val="en-GB"/>
+              </w:rPr>
+              <w:t>chararray[</w:t>
+            </w:r>
+            <w:proofErr w:type="gramEnd"/>
+            <w:r>
+              <w:rPr>
+                <w:rFonts w:ascii="Courier New" w:hAnsi="Courier New" w:cs="Courier New"/>
+                <w:bCs/>
+                <w:iCs/>
+                <w:sz w:val="20"/>
+                <w:szCs w:val="22"/>
+                <w:lang w:val="en-GB"/>
+              </w:rPr>
+              <w:t>];</w:t>
             </w:r>
           </w:p>
           <w:p>
@@ -2146,7 +3255,31 @@
                 <w:szCs w:val="22"/>
                 <w:lang w:val="en-GB"/>
               </w:rPr>
-              <w:t>s1=new String(“Hello there!”);</w:t>
+              <w:t xml:space="preserve">s1=new </w:t>
+            </w:r>
+            <w:proofErr w:type="gramStart"/>
+            <w:r>
+              <w:rPr>
+                <w:rFonts w:ascii="Courier New" w:hAnsi="Courier New" w:cs="Courier New"/>
+                <w:bCs/>
+                <w:iCs/>
+                <w:sz w:val="20"/>
+                <w:szCs w:val="22"/>
+                <w:lang w:val="en-GB"/>
+              </w:rPr>
+              <w:t>String(</w:t>
+            </w:r>
+            <w:proofErr w:type="gramEnd"/>
+            <w:r>
+              <w:rPr>
+                <w:rFonts w:ascii="Courier New" w:hAnsi="Courier New" w:cs="Courier New"/>
+                <w:bCs/>
+                <w:iCs/>
+                <w:sz w:val="20"/>
+                <w:szCs w:val="22"/>
+                <w:lang w:val="en-GB"/>
+              </w:rPr>
+              <w:t>“Hello there!”);</w:t>
             </w:r>
           </w:p>
           <w:p>
@@ -2170,8 +3303,21 @@
                 <w:szCs w:val="22"/>
                 <w:lang w:val="en-GB"/>
               </w:rPr>
-              <w:t>charArray= new char [5];</w:t>
-            </w:r>
+              <w:t>charArray= new char [5</w:t>
+            </w:r>
+            <w:proofErr w:type="gramStart"/>
+            <w:r>
+              <w:rPr>
+                <w:rFonts w:ascii="Courier New" w:hAnsi="Courier New" w:cs="Courier New"/>
+                <w:bCs/>
+                <w:iCs/>
+                <w:sz w:val="20"/>
+                <w:szCs w:val="22"/>
+                <w:lang w:val="en-GB"/>
+              </w:rPr>
+              <w:t>];</w:t>
+            </w:r>
+            <w:proofErr w:type="gramEnd"/>
           </w:p>
           <w:p>
             <w:pPr>
@@ -2194,7 +3340,31 @@
                 <w:szCs w:val="22"/>
                 <w:lang w:val="en-GB"/>
               </w:rPr>
-              <w:t>System.out.println (”s1 : “ + s1);</w:t>
+              <w:t xml:space="preserve">System.out.println </w:t>
+            </w:r>
+            <w:proofErr w:type="gramStart"/>
+            <w:r>
+              <w:rPr>
+                <w:rFonts w:ascii="Courier New" w:hAnsi="Courier New" w:cs="Courier New"/>
+                <w:bCs/>
+                <w:iCs/>
+                <w:sz w:val="20"/>
+                <w:szCs w:val="22"/>
+                <w:lang w:val="en-GB"/>
+              </w:rPr>
+              <w:t>(”s</w:t>
+            </w:r>
+            <w:proofErr w:type="gramEnd"/>
+            <w:r>
+              <w:rPr>
+                <w:rFonts w:ascii="Courier New" w:hAnsi="Courier New" w:cs="Courier New"/>
+                <w:bCs/>
+                <w:iCs/>
+                <w:sz w:val="20"/>
+                <w:szCs w:val="22"/>
+                <w:lang w:val="en-GB"/>
+              </w:rPr>
+              <w:t>1 : “ + s1);</w:t>
             </w:r>
           </w:p>
           <w:p>
@@ -2218,7 +3388,31 @@
                 <w:szCs w:val="22"/>
                 <w:lang w:val="en-GB"/>
               </w:rPr>
-              <w:t>System.out.println (”Length of s1 : “ + s1.length());</w:t>
+              <w:t xml:space="preserve">System.out.println </w:t>
+            </w:r>
+            <w:proofErr w:type="gramStart"/>
+            <w:r>
+              <w:rPr>
+                <w:rFonts w:ascii="Courier New" w:hAnsi="Courier New" w:cs="Courier New"/>
+                <w:bCs/>
+                <w:iCs/>
+                <w:sz w:val="20"/>
+                <w:szCs w:val="22"/>
+                <w:lang w:val="en-GB"/>
+              </w:rPr>
+              <w:t>(”Length</w:t>
+            </w:r>
+            <w:proofErr w:type="gramEnd"/>
+            <w:r>
+              <w:rPr>
+                <w:rFonts w:ascii="Courier New" w:hAnsi="Courier New" w:cs="Courier New"/>
+                <w:bCs/>
+                <w:iCs/>
+                <w:sz w:val="20"/>
+                <w:szCs w:val="22"/>
+                <w:lang w:val="en-GB"/>
+              </w:rPr>
+              <w:t xml:space="preserve"> of s1 : “ + s1.length());</w:t>
             </w:r>
           </w:p>
           <w:p>
@@ -2242,7 +3436,31 @@
                 <w:szCs w:val="22"/>
                 <w:lang w:val="en-GB"/>
               </w:rPr>
-              <w:t>System.out.println (”Character at 3</w:t>
+              <w:t xml:space="preserve">System.out.println </w:t>
+            </w:r>
+            <w:proofErr w:type="gramStart"/>
+            <w:r>
+              <w:rPr>
+                <w:rFonts w:ascii="Courier New" w:hAnsi="Courier New" w:cs="Courier New"/>
+                <w:bCs/>
+                <w:iCs/>
+                <w:sz w:val="20"/>
+                <w:szCs w:val="22"/>
+                <w:lang w:val="en-GB"/>
+              </w:rPr>
+              <w:t>(”Character</w:t>
+            </w:r>
+            <w:proofErr w:type="gramEnd"/>
+            <w:r>
+              <w:rPr>
+                <w:rFonts w:ascii="Courier New" w:hAnsi="Courier New" w:cs="Courier New"/>
+                <w:bCs/>
+                <w:iCs/>
+                <w:sz w:val="20"/>
+                <w:szCs w:val="22"/>
+                <w:lang w:val="en-GB"/>
+              </w:rPr>
+              <w:t xml:space="preserve"> at 3</w:t>
             </w:r>
             <w:r>
               <w:rPr>
@@ -2289,7 +3507,31 @@
                 <w:szCs w:val="22"/>
                 <w:lang w:val="en-GB"/>
               </w:rPr>
-              <w:t>s1.getChars(0,5,charArray,0);</w:t>
+              <w:t>s</w:t>
+            </w:r>
+            <w:proofErr w:type="gramStart"/>
+            <w:r>
+              <w:rPr>
+                <w:rFonts w:ascii="Courier New" w:hAnsi="Courier New" w:cs="Courier New"/>
+                <w:bCs/>
+                <w:iCs/>
+                <w:sz w:val="20"/>
+                <w:szCs w:val="22"/>
+                <w:lang w:val="en-GB"/>
+              </w:rPr>
+              <w:t>1.getChars</w:t>
+            </w:r>
+            <w:proofErr w:type="gramEnd"/>
+            <w:r>
+              <w:rPr>
+                <w:rFonts w:ascii="Courier New" w:hAnsi="Courier New" w:cs="Courier New"/>
+                <w:bCs/>
+                <w:iCs/>
+                <w:sz w:val="20"/>
+                <w:szCs w:val="22"/>
+                <w:lang w:val="en-GB"/>
+              </w:rPr>
+              <w:t>(0,5,charArray,0);</w:t>
             </w:r>
           </w:p>
           <w:p>
@@ -2313,7 +3555,31 @@
                 <w:szCs w:val="22"/>
                 <w:lang w:val="en-GB"/>
               </w:rPr>
-              <w:t>System.out.print(”The character array is : “);</w:t>
+              <w:t>System.out.print</w:t>
+            </w:r>
+            <w:proofErr w:type="gramStart"/>
+            <w:r>
+              <w:rPr>
+                <w:rFonts w:ascii="Courier New" w:hAnsi="Courier New" w:cs="Courier New"/>
+                <w:bCs/>
+                <w:iCs/>
+                <w:sz w:val="20"/>
+                <w:szCs w:val="22"/>
+                <w:lang w:val="en-GB"/>
+              </w:rPr>
+              <w:t>(”The</w:t>
+            </w:r>
+            <w:proofErr w:type="gramEnd"/>
+            <w:r>
+              <w:rPr>
+                <w:rFonts w:ascii="Courier New" w:hAnsi="Courier New" w:cs="Courier New"/>
+                <w:bCs/>
+                <w:iCs/>
+                <w:sz w:val="20"/>
+                <w:szCs w:val="22"/>
+                <w:lang w:val="en-GB"/>
+              </w:rPr>
+              <w:t xml:space="preserve"> character array is : “);</w:t>
             </w:r>
           </w:p>
           <w:p>
@@ -2328,16 +3594,29 @@
                 <w:lang w:val="en-GB"/>
               </w:rPr>
             </w:pPr>
-            <w:r>
-              <w:rPr>
-                <w:rFonts w:ascii="Courier New" w:hAnsi="Courier New" w:cs="Courier New"/>
-                <w:bCs/>
-                <w:iCs/>
-                <w:sz w:val="20"/>
-                <w:szCs w:val="22"/>
-                <w:lang w:val="en-GB"/>
-              </w:rPr>
-              <w:t>for(int i=0;i&lt;charAray.length;i++)</w:t>
+            <w:proofErr w:type="gramStart"/>
+            <w:r>
+              <w:rPr>
+                <w:rFonts w:ascii="Courier New" w:hAnsi="Courier New" w:cs="Courier New"/>
+                <w:bCs/>
+                <w:iCs/>
+                <w:sz w:val="20"/>
+                <w:szCs w:val="22"/>
+                <w:lang w:val="en-GB"/>
+              </w:rPr>
+              <w:t>for(</w:t>
+            </w:r>
+            <w:proofErr w:type="gramEnd"/>
+            <w:r>
+              <w:rPr>
+                <w:rFonts w:ascii="Courier New" w:hAnsi="Courier New" w:cs="Courier New"/>
+                <w:bCs/>
+                <w:iCs/>
+                <w:sz w:val="20"/>
+                <w:szCs w:val="22"/>
+                <w:lang w:val="en-GB"/>
+              </w:rPr>
+              <w:t>int i=0;i&lt;charAray.length;i++)</w:t>
             </w:r>
           </w:p>
           <w:p>
@@ -2362,7 +3641,31 @@
                 <w:lang w:val="en-GB"/>
               </w:rPr>
               <w:tab/>
-              <w:t>System.out.print(“ “ + charArray[i]);</w:t>
+              <w:t>System.out.print</w:t>
+            </w:r>
+            <w:proofErr w:type="gramStart"/>
+            <w:r>
+              <w:rPr>
+                <w:rFonts w:ascii="Courier New" w:hAnsi="Courier New" w:cs="Courier New"/>
+                <w:bCs/>
+                <w:iCs/>
+                <w:sz w:val="20"/>
+                <w:szCs w:val="22"/>
+                <w:lang w:val="en-GB"/>
+              </w:rPr>
+              <w:t>(“ “</w:t>
+            </w:r>
+            <w:proofErr w:type="gramEnd"/>
+            <w:r>
+              <w:rPr>
+                <w:rFonts w:ascii="Courier New" w:hAnsi="Courier New" w:cs="Courier New"/>
+                <w:bCs/>
+                <w:iCs/>
+                <w:sz w:val="20"/>
+                <w:szCs w:val="22"/>
+                <w:lang w:val="en-GB"/>
+              </w:rPr>
+              <w:t xml:space="preserve"> + charArray[i]);</w:t>
             </w:r>
           </w:p>
           <w:p>
@@ -2386,8 +3689,21 @@
                 <w:szCs w:val="22"/>
                 <w:lang w:val="en-GB"/>
               </w:rPr>
-              <w:t>System.out.println();</w:t>
-            </w:r>
+              <w:t>System.out.println(</w:t>
+            </w:r>
+            <w:proofErr w:type="gramStart"/>
+            <w:r>
+              <w:rPr>
+                <w:rFonts w:ascii="Courier New" w:hAnsi="Courier New" w:cs="Courier New"/>
+                <w:bCs/>
+                <w:iCs/>
+                <w:sz w:val="20"/>
+                <w:szCs w:val="22"/>
+                <w:lang w:val="en-GB"/>
+              </w:rPr>
+              <w:t>);</w:t>
+            </w:r>
+            <w:proofErr w:type="gramEnd"/>
           </w:p>
           <w:p>
             <w:pPr>
@@ -2534,7 +3850,7 @@
                     <pic:cNvPicPr/>
                   </pic:nvPicPr>
                   <pic:blipFill>
-                    <a:blip r:embed="rId10"/>
+                    <a:blip r:embed="rId12"/>
                     <a:stretch>
                       <a:fillRect/>
                     </a:stretch>
@@ -2670,7 +3986,7 @@
                           <pic:cNvPicPr/>
                         </pic:nvPicPr>
                         <pic:blipFill>
-                          <a:blip r:embed="rId11"/>
+                          <a:blip r:embed="rId13"/>
                           <a:stretch>
                             <a:fillRect/>
                           </a:stretch>
@@ -2734,84 +4050,130 @@
                 <w:sz w:val="22"/>
                 <w:szCs w:val="22"/>
               </w:rPr>
-              <w:t>Length of s1 is displayed using s1.length()</w:t>
-            </w:r>
-          </w:p>
-          <w:p>
-            <w:pPr>
-              <w:jc w:val="both"/>
+              <w:t>Length of s1 is displayed using s</w:t>
+            </w:r>
+            <w:proofErr w:type="gramStart"/>
+            <w:r>
               <w:rPr>
                 <w:rFonts w:ascii="Arial" w:hAnsi="Arial" w:cs="Arial"/>
                 <w:sz w:val="22"/>
                 <w:szCs w:val="22"/>
               </w:rPr>
-            </w:pPr>
+              <w:t>1.length</w:t>
+            </w:r>
+            <w:proofErr w:type="gramEnd"/>
             <w:r>
               <w:rPr>
                 <w:rFonts w:ascii="Arial" w:hAnsi="Arial" w:cs="Arial"/>
                 <w:sz w:val="22"/>
                 <w:szCs w:val="22"/>
               </w:rPr>
-              <w:t>Character at 3</w:t>
-            </w:r>
-            <w:r>
+              <w:t>()</w:t>
+            </w:r>
+          </w:p>
+          <w:p>
+            <w:pPr>
+              <w:jc w:val="both"/>
               <w:rPr>
                 <w:rFonts w:ascii="Arial" w:hAnsi="Arial" w:cs="Arial"/>
                 <w:sz w:val="22"/>
                 <w:szCs w:val="22"/>
-                <w:vertAlign w:val="superscript"/>
-              </w:rPr>
-              <w:t>rd</w:t>
-            </w:r>
+              </w:rPr>
+            </w:pPr>
             <w:r>
               <w:rPr>
                 <w:rFonts w:ascii="Arial" w:hAnsi="Arial" w:cs="Arial"/>
                 <w:sz w:val="22"/>
                 <w:szCs w:val="22"/>
               </w:rPr>
-              <w:t xml:space="preserve"> position is displayed using s1.charAt() method and specifically on index 2</w:t>
-            </w:r>
-          </w:p>
-          <w:p>
-            <w:pPr>
-              <w:jc w:val="both"/>
+              <w:t>Character at 3</w:t>
+            </w:r>
+            <w:r>
               <w:rPr>
                 <w:rFonts w:ascii="Arial" w:hAnsi="Arial" w:cs="Arial"/>
                 <w:sz w:val="22"/>
                 <w:szCs w:val="22"/>
-              </w:rPr>
-            </w:pPr>
+                <w:vertAlign w:val="superscript"/>
+              </w:rPr>
+              <w:t>rd</w:t>
+            </w:r>
             <w:r>
               <w:rPr>
                 <w:rFonts w:ascii="Arial" w:hAnsi="Arial" w:cs="Arial"/>
                 <w:sz w:val="22"/>
                 <w:szCs w:val="22"/>
               </w:rPr>
-              <w:t xml:space="preserve">Character array is shown using for loop comparing to </w:t>
-            </w:r>
+              <w:t xml:space="preserve"> position is displayed using s</w:t>
+            </w:r>
+            <w:proofErr w:type="gramStart"/>
             <w:r>
               <w:rPr>
                 <w:rFonts w:ascii="Arial" w:hAnsi="Arial" w:cs="Arial"/>
                 <w:sz w:val="22"/>
                 <w:szCs w:val="22"/>
               </w:rPr>
-              <w:t xml:space="preserve">length </w:t>
-            </w:r>
+              <w:t>1.charAt</w:t>
+            </w:r>
+            <w:proofErr w:type="gramEnd"/>
             <w:r>
               <w:rPr>
                 <w:rFonts w:ascii="Arial" w:hAnsi="Arial" w:cs="Arial"/>
                 <w:sz w:val="22"/>
                 <w:szCs w:val="22"/>
               </w:rPr>
-              <w:t xml:space="preserve">of </w:t>
-            </w:r>
-            <w:r>
+              <w:t>() method and specifically on index 2</w:t>
+            </w:r>
+          </w:p>
+          <w:p>
+            <w:pPr>
+              <w:jc w:val="both"/>
               <w:rPr>
                 <w:rFonts w:ascii="Arial" w:hAnsi="Arial" w:cs="Arial"/>
                 <w:sz w:val="22"/>
                 <w:szCs w:val="22"/>
               </w:rPr>
-              <w:t>charArray[] and display each of the word inside charArray one by one</w:t>
+            </w:pPr>
+            <w:r>
+              <w:rPr>
+                <w:rFonts w:ascii="Arial" w:hAnsi="Arial" w:cs="Arial"/>
+                <w:sz w:val="22"/>
+                <w:szCs w:val="22"/>
+              </w:rPr>
+              <w:t xml:space="preserve">Character array is shown using for loop comparing to </w:t>
+            </w:r>
+            <w:r>
+              <w:rPr>
+                <w:rFonts w:ascii="Arial" w:hAnsi="Arial" w:cs="Arial"/>
+                <w:sz w:val="22"/>
+                <w:szCs w:val="22"/>
+              </w:rPr>
+              <w:t xml:space="preserve">length </w:t>
+            </w:r>
+            <w:r>
+              <w:rPr>
+                <w:rFonts w:ascii="Arial" w:hAnsi="Arial" w:cs="Arial"/>
+                <w:sz w:val="22"/>
+                <w:szCs w:val="22"/>
+              </w:rPr>
+              <w:t xml:space="preserve">of </w:t>
+            </w:r>
+            <w:proofErr w:type="gramStart"/>
+            <w:r>
+              <w:rPr>
+                <w:rFonts w:ascii="Arial" w:hAnsi="Arial" w:cs="Arial"/>
+                <w:sz w:val="22"/>
+                <w:szCs w:val="22"/>
+              </w:rPr>
+              <w:t>charArray[</w:t>
+            </w:r>
+            <w:proofErr w:type="gramEnd"/>
+            <w:r>
+              <w:rPr>
+                <w:rFonts w:ascii="Arial" w:hAnsi="Arial" w:cs="Arial"/>
+                <w:sz w:val="22"/>
+                <w:szCs w:val="22"/>
+              </w:rPr>
+              <w:t>] and display each of the word inside charArray one by one</w:t>
             </w:r>
             <w:r>
               <w:rPr>
@@ -3036,7 +4398,7 @@
                     </pic:cNvPicPr>
                   </pic:nvPicPr>
                   <pic:blipFill>
-                    <a:blip r:embed="rId9" cstate="print">
+                    <a:blip r:embed="rId11" cstate="print">
                       <a:extLst>
                         <a:ext uri="{28A0092B-C50C-407E-A947-70E740481C1C}">
                           <a14:useLocalDpi xmlns:a14="http://schemas.microsoft.com/office/drawing/2010/main" val="0"/>
@@ -3139,7 +4501,25 @@
           <w:sz w:val="20"/>
           <w:szCs w:val="22"/>
         </w:rPr>
-        <w:t>: Demonstrates the methods equals(), compareTo() of the String class</w:t>
+        <w:t xml:space="preserve">: Demonstrates the methods </w:t>
+      </w:r>
+      <w:proofErr w:type="gramStart"/>
+      <w:r>
+        <w:rPr>
+          <w:rFonts w:ascii="Arial" w:hAnsi="Arial" w:cs="Arial"/>
+          <w:sz w:val="20"/>
+          <w:szCs w:val="22"/>
+        </w:rPr>
+        <w:t>equals(</w:t>
+      </w:r>
+      <w:proofErr w:type="gramEnd"/>
+      <w:r>
+        <w:rPr>
+          <w:rFonts w:ascii="Arial" w:hAnsi="Arial" w:cs="Arial"/>
+          <w:sz w:val="20"/>
+          <w:szCs w:val="22"/>
+        </w:rPr>
+        <w:t>), compareTo() of the String class</w:t>
       </w:r>
     </w:p>
     <w:p>
@@ -3311,7 +4691,31 @@
                 <w:lang w:val="en-GB"/>
               </w:rPr>
               <w:tab/>
-              <w:t xml:space="preserve">public static void main(String args[])   </w:t>
+              <w:t xml:space="preserve">public static void </w:t>
+            </w:r>
+            <w:proofErr w:type="gramStart"/>
+            <w:r>
+              <w:rPr>
+                <w:rFonts w:ascii="Courier New" w:hAnsi="Courier New" w:cs="Courier New"/>
+                <w:bCs/>
+                <w:iCs/>
+                <w:sz w:val="20"/>
+                <w:szCs w:val="22"/>
+                <w:lang w:val="en-GB"/>
+              </w:rPr>
+              <w:t>main(</w:t>
+            </w:r>
+            <w:proofErr w:type="gramEnd"/>
+            <w:r>
+              <w:rPr>
+                <w:rFonts w:ascii="Courier New" w:hAnsi="Courier New" w:cs="Courier New"/>
+                <w:bCs/>
+                <w:iCs/>
+                <w:sz w:val="20"/>
+                <w:szCs w:val="22"/>
+                <w:lang w:val="en-GB"/>
+              </w:rPr>
+              <w:t xml:space="preserve">String args[])   </w:t>
             </w:r>
           </w:p>
           <w:p>
@@ -3359,7 +4763,31 @@
                 <w:szCs w:val="22"/>
                 <w:lang w:val="en-GB"/>
               </w:rPr>
-              <w:t>String s1,s2,s3;</w:t>
+              <w:t>String s</w:t>
+            </w:r>
+            <w:proofErr w:type="gramStart"/>
+            <w:r>
+              <w:rPr>
+                <w:rFonts w:ascii="Courier New" w:hAnsi="Courier New" w:cs="Courier New"/>
+                <w:bCs/>
+                <w:iCs/>
+                <w:sz w:val="20"/>
+                <w:szCs w:val="22"/>
+                <w:lang w:val="en-GB"/>
+              </w:rPr>
+              <w:t>1,s</w:t>
+            </w:r>
+            <w:proofErr w:type="gramEnd"/>
+            <w:r>
+              <w:rPr>
+                <w:rFonts w:ascii="Courier New" w:hAnsi="Courier New" w:cs="Courier New"/>
+                <w:bCs/>
+                <w:iCs/>
+                <w:sz w:val="20"/>
+                <w:szCs w:val="22"/>
+                <w:lang w:val="en-GB"/>
+              </w:rPr>
+              <w:t>2,s3;</w:t>
             </w:r>
           </w:p>
           <w:p>
@@ -3383,8 +4811,21 @@
                 <w:szCs w:val="22"/>
                 <w:lang w:val="en-GB"/>
               </w:rPr>
-              <w:t>s1=new String(“Hello”);</w:t>
-            </w:r>
+              <w:t>s1=new String(“Hello”</w:t>
+            </w:r>
+            <w:proofErr w:type="gramStart"/>
+            <w:r>
+              <w:rPr>
+                <w:rFonts w:ascii="Courier New" w:hAnsi="Courier New" w:cs="Courier New"/>
+                <w:bCs/>
+                <w:iCs/>
+                <w:sz w:val="20"/>
+                <w:szCs w:val="22"/>
+                <w:lang w:val="en-GB"/>
+              </w:rPr>
+              <w:t>);</w:t>
+            </w:r>
+            <w:proofErr w:type="gramEnd"/>
           </w:p>
           <w:p>
             <w:pPr>
@@ -3407,7 +4848,31 @@
                 <w:szCs w:val="22"/>
                 <w:lang w:val="en-GB"/>
               </w:rPr>
-              <w:t>s2=new String(“Good Bye”);</w:t>
+              <w:t xml:space="preserve">s2=new </w:t>
+            </w:r>
+            <w:proofErr w:type="gramStart"/>
+            <w:r>
+              <w:rPr>
+                <w:rFonts w:ascii="Courier New" w:hAnsi="Courier New" w:cs="Courier New"/>
+                <w:bCs/>
+                <w:iCs/>
+                <w:sz w:val="20"/>
+                <w:szCs w:val="22"/>
+                <w:lang w:val="en-GB"/>
+              </w:rPr>
+              <w:t>String(</w:t>
+            </w:r>
+            <w:proofErr w:type="gramEnd"/>
+            <w:r>
+              <w:rPr>
+                <w:rFonts w:ascii="Courier New" w:hAnsi="Courier New" w:cs="Courier New"/>
+                <w:bCs/>
+                <w:iCs/>
+                <w:sz w:val="20"/>
+                <w:szCs w:val="22"/>
+                <w:lang w:val="en-GB"/>
+              </w:rPr>
+              <w:t>“Good Bye”);</w:t>
             </w:r>
           </w:p>
           <w:p>
@@ -3431,7 +4896,31 @@
                 <w:szCs w:val="22"/>
                 <w:lang w:val="en-GB"/>
               </w:rPr>
-              <w:t>s3=new String(“Happy Birthday”);</w:t>
+              <w:t xml:space="preserve">s3=new </w:t>
+            </w:r>
+            <w:proofErr w:type="gramStart"/>
+            <w:r>
+              <w:rPr>
+                <w:rFonts w:ascii="Courier New" w:hAnsi="Courier New" w:cs="Courier New"/>
+                <w:bCs/>
+                <w:iCs/>
+                <w:sz w:val="20"/>
+                <w:szCs w:val="22"/>
+                <w:lang w:val="en-GB"/>
+              </w:rPr>
+              <w:t>String(</w:t>
+            </w:r>
+            <w:proofErr w:type="gramEnd"/>
+            <w:r>
+              <w:rPr>
+                <w:rFonts w:ascii="Courier New" w:hAnsi="Courier New" w:cs="Courier New"/>
+                <w:bCs/>
+                <w:iCs/>
+                <w:sz w:val="20"/>
+                <w:szCs w:val="22"/>
+                <w:lang w:val="en-GB"/>
+              </w:rPr>
+              <w:t>“Happy Birthday”);</w:t>
             </w:r>
           </w:p>
           <w:p>
@@ -3455,7 +4944,31 @@
                 <w:szCs w:val="22"/>
                 <w:lang w:val="en-GB"/>
               </w:rPr>
-              <w:t>System.out.println(“s1 = “ + s1+”\ns2 = “ + s2+ “s3 = “ + s3);</w:t>
+              <w:t xml:space="preserve">System.out.println(“s1 = </w:t>
+            </w:r>
+            <w:proofErr w:type="gramStart"/>
+            <w:r>
+              <w:rPr>
+                <w:rFonts w:ascii="Courier New" w:hAnsi="Courier New" w:cs="Courier New"/>
+                <w:bCs/>
+                <w:iCs/>
+                <w:sz w:val="20"/>
+                <w:szCs w:val="22"/>
+                <w:lang w:val="en-GB"/>
+              </w:rPr>
+              <w:t>“ +</w:t>
+            </w:r>
+            <w:proofErr w:type="gramEnd"/>
+            <w:r>
+              <w:rPr>
+                <w:rFonts w:ascii="Courier New" w:hAnsi="Courier New" w:cs="Courier New"/>
+                <w:bCs/>
+                <w:iCs/>
+                <w:sz w:val="20"/>
+                <w:szCs w:val="22"/>
+                <w:lang w:val="en-GB"/>
+              </w:rPr>
+              <w:t xml:space="preserve"> s1+”\ns2 = “ + s2+ “s3 = “ + s3);</w:t>
             </w:r>
           </w:p>
           <w:p>
@@ -3516,7 +5029,31 @@
                 <w:szCs w:val="22"/>
                 <w:lang w:val="en-GB"/>
               </w:rPr>
-              <w:t>if (s1.equals(“Hello”)</w:t>
+              <w:t>if (s</w:t>
+            </w:r>
+            <w:proofErr w:type="gramStart"/>
+            <w:r>
+              <w:rPr>
+                <w:rFonts w:ascii="Courier New" w:hAnsi="Courier New" w:cs="Courier New"/>
+                <w:bCs/>
+                <w:iCs/>
+                <w:sz w:val="20"/>
+                <w:szCs w:val="22"/>
+                <w:lang w:val="en-GB"/>
+              </w:rPr>
+              <w:t>1.equals</w:t>
+            </w:r>
+            <w:proofErr w:type="gramEnd"/>
+            <w:r>
+              <w:rPr>
+                <w:rFonts w:ascii="Courier New" w:hAnsi="Courier New" w:cs="Courier New"/>
+                <w:bCs/>
+                <w:iCs/>
+                <w:sz w:val="20"/>
+                <w:szCs w:val="22"/>
+                <w:lang w:val="en-GB"/>
+              </w:rPr>
+              <w:t>(“Hello”)</w:t>
             </w:r>
           </w:p>
           <w:p>
@@ -3541,7 +5078,31 @@
                 <w:lang w:val="en-GB"/>
               </w:rPr>
               <w:tab/>
-              <w:t>System.out.println(“s1 equals \”Hello\” “);</w:t>
+              <w:t xml:space="preserve">System.out.println(“s1 equals </w:t>
+            </w:r>
+            <w:proofErr w:type="gramStart"/>
+            <w:r>
+              <w:rPr>
+                <w:rFonts w:ascii="Courier New" w:hAnsi="Courier New" w:cs="Courier New"/>
+                <w:bCs/>
+                <w:iCs/>
+                <w:sz w:val="20"/>
+                <w:szCs w:val="22"/>
+                <w:lang w:val="en-GB"/>
+              </w:rPr>
+              <w:t>\”Hello</w:t>
+            </w:r>
+            <w:proofErr w:type="gramEnd"/>
+            <w:r>
+              <w:rPr>
+                <w:rFonts w:ascii="Courier New" w:hAnsi="Courier New" w:cs="Courier New"/>
+                <w:bCs/>
+                <w:iCs/>
+                <w:sz w:val="20"/>
+                <w:szCs w:val="22"/>
+                <w:lang w:val="en-GB"/>
+              </w:rPr>
+              <w:t>\” “);</w:t>
             </w:r>
           </w:p>
           <w:p>
@@ -3590,7 +5151,31 @@
                 <w:lang w:val="en-GB"/>
               </w:rPr>
               <w:tab/>
-              <w:t>System.out.println(“s1 does not equal \”Hello\” “);</w:t>
+              <w:t xml:space="preserve">System.out.println(“s1 does not equal </w:t>
+            </w:r>
+            <w:proofErr w:type="gramStart"/>
+            <w:r>
+              <w:rPr>
+                <w:rFonts w:ascii="Courier New" w:hAnsi="Courier New" w:cs="Courier New"/>
+                <w:bCs/>
+                <w:iCs/>
+                <w:sz w:val="20"/>
+                <w:szCs w:val="22"/>
+                <w:lang w:val="en-GB"/>
+              </w:rPr>
+              <w:t>\”Hello</w:t>
+            </w:r>
+            <w:proofErr w:type="gramEnd"/>
+            <w:r>
+              <w:rPr>
+                <w:rFonts w:ascii="Courier New" w:hAnsi="Courier New" w:cs="Courier New"/>
+                <w:bCs/>
+                <w:iCs/>
+                <w:sz w:val="20"/>
+                <w:szCs w:val="22"/>
+                <w:lang w:val="en-GB"/>
+              </w:rPr>
+              <w:t>\” “);</w:t>
             </w:r>
           </w:p>
           <w:p>
@@ -3651,7 +5236,31 @@
                 <w:szCs w:val="22"/>
                 <w:lang w:val="en-GB"/>
               </w:rPr>
-              <w:t>if (s1==”Hello”)</w:t>
+              <w:t>if (s1=</w:t>
+            </w:r>
+            <w:proofErr w:type="gramStart"/>
+            <w:r>
+              <w:rPr>
+                <w:rFonts w:ascii="Courier New" w:hAnsi="Courier New" w:cs="Courier New"/>
+                <w:bCs/>
+                <w:iCs/>
+                <w:sz w:val="20"/>
+                <w:szCs w:val="22"/>
+                <w:lang w:val="en-GB"/>
+              </w:rPr>
+              <w:t>=”Hello</w:t>
+            </w:r>
+            <w:proofErr w:type="gramEnd"/>
+            <w:r>
+              <w:rPr>
+                <w:rFonts w:ascii="Courier New" w:hAnsi="Courier New" w:cs="Courier New"/>
+                <w:bCs/>
+                <w:iCs/>
+                <w:sz w:val="20"/>
+                <w:szCs w:val="22"/>
+                <w:lang w:val="en-GB"/>
+              </w:rPr>
+              <w:t>”)</w:t>
             </w:r>
           </w:p>
           <w:p>
@@ -3676,7 +5285,31 @@
                 <w:lang w:val="en-GB"/>
               </w:rPr>
               <w:tab/>
-              <w:t>System.out.println(“s1 equals \”Hello\” “);</w:t>
+              <w:t xml:space="preserve">System.out.println(“s1 equals </w:t>
+            </w:r>
+            <w:proofErr w:type="gramStart"/>
+            <w:r>
+              <w:rPr>
+                <w:rFonts w:ascii="Courier New" w:hAnsi="Courier New" w:cs="Courier New"/>
+                <w:bCs/>
+                <w:iCs/>
+                <w:sz w:val="20"/>
+                <w:szCs w:val="22"/>
+                <w:lang w:val="en-GB"/>
+              </w:rPr>
+              <w:t>\”Hello</w:t>
+            </w:r>
+            <w:proofErr w:type="gramEnd"/>
+            <w:r>
+              <w:rPr>
+                <w:rFonts w:ascii="Courier New" w:hAnsi="Courier New" w:cs="Courier New"/>
+                <w:bCs/>
+                <w:iCs/>
+                <w:sz w:val="20"/>
+                <w:szCs w:val="22"/>
+                <w:lang w:val="en-GB"/>
+              </w:rPr>
+              <w:t>\” “);</w:t>
             </w:r>
           </w:p>
           <w:p>
@@ -3725,7 +5358,31 @@
                 <w:lang w:val="en-GB"/>
               </w:rPr>
               <w:tab/>
-              <w:t>System.out.println(“s1 does not equal \”Hello\” “);</w:t>
+              <w:t xml:space="preserve">System.out.println(“s1 does not equal </w:t>
+            </w:r>
+            <w:proofErr w:type="gramStart"/>
+            <w:r>
+              <w:rPr>
+                <w:rFonts w:ascii="Courier New" w:hAnsi="Courier New" w:cs="Courier New"/>
+                <w:bCs/>
+                <w:iCs/>
+                <w:sz w:val="20"/>
+                <w:szCs w:val="22"/>
+                <w:lang w:val="en-GB"/>
+              </w:rPr>
+              <w:t>\”Hello</w:t>
+            </w:r>
+            <w:proofErr w:type="gramEnd"/>
+            <w:r>
+              <w:rPr>
+                <w:rFonts w:ascii="Courier New" w:hAnsi="Courier New" w:cs="Courier New"/>
+                <w:bCs/>
+                <w:iCs/>
+                <w:sz w:val="20"/>
+                <w:szCs w:val="22"/>
+                <w:lang w:val="en-GB"/>
+              </w:rPr>
+              <w:t>\” “);</w:t>
             </w:r>
           </w:p>
           <w:p>
@@ -3786,7 +5443,31 @@
                 <w:szCs w:val="22"/>
                 <w:lang w:val="en-GB"/>
               </w:rPr>
-              <w:t>System.out.println(“s1 compare to \”Hello\” is “+s2.compareTo(“Hello”));</w:t>
+              <w:t xml:space="preserve">System.out.println(“s1 compare to </w:t>
+            </w:r>
+            <w:proofErr w:type="gramStart"/>
+            <w:r>
+              <w:rPr>
+                <w:rFonts w:ascii="Courier New" w:hAnsi="Courier New" w:cs="Courier New"/>
+                <w:bCs/>
+                <w:iCs/>
+                <w:sz w:val="20"/>
+                <w:szCs w:val="22"/>
+                <w:lang w:val="en-GB"/>
+              </w:rPr>
+              <w:t>\”Hello</w:t>
+            </w:r>
+            <w:proofErr w:type="gramEnd"/>
+            <w:r>
+              <w:rPr>
+                <w:rFonts w:ascii="Courier New" w:hAnsi="Courier New" w:cs="Courier New"/>
+                <w:bCs/>
+                <w:iCs/>
+                <w:sz w:val="20"/>
+                <w:szCs w:val="22"/>
+                <w:lang w:val="en-GB"/>
+              </w:rPr>
+              <w:t>\” is “+s2.compareTo(“Hello”));</w:t>
             </w:r>
           </w:p>
           <w:p>
@@ -3810,7 +5491,31 @@
                 <w:szCs w:val="22"/>
                 <w:lang w:val="en-GB"/>
               </w:rPr>
-              <w:t xml:space="preserve">System.out.println(“s2 compare to s3 is “ + s2.compareTo(s3)); </w:t>
+              <w:t xml:space="preserve">System.out.println(“s2 compare to s3 is </w:t>
+            </w:r>
+            <w:proofErr w:type="gramStart"/>
+            <w:r>
+              <w:rPr>
+                <w:rFonts w:ascii="Courier New" w:hAnsi="Courier New" w:cs="Courier New"/>
+                <w:bCs/>
+                <w:iCs/>
+                <w:sz w:val="20"/>
+                <w:szCs w:val="22"/>
+                <w:lang w:val="en-GB"/>
+              </w:rPr>
+              <w:t>“ +</w:t>
+            </w:r>
+            <w:proofErr w:type="gramEnd"/>
+            <w:r>
+              <w:rPr>
+                <w:rFonts w:ascii="Courier New" w:hAnsi="Courier New" w:cs="Courier New"/>
+                <w:bCs/>
+                <w:iCs/>
+                <w:sz w:val="20"/>
+                <w:szCs w:val="22"/>
+                <w:lang w:val="en-GB"/>
+              </w:rPr>
+              <w:t xml:space="preserve"> s2.compareTo(s3)); </w:t>
             </w:r>
           </w:p>
           <w:p>
@@ -3964,7 +5669,7 @@
                     <pic:cNvPicPr/>
                   </pic:nvPicPr>
                   <pic:blipFill>
-                    <a:blip r:embed="rId12"/>
+                    <a:blip r:embed="rId14"/>
                     <a:stretch>
                       <a:fillRect/>
                     </a:stretch>
@@ -4086,7 +5791,7 @@
                           <pic:cNvPicPr/>
                         </pic:nvPicPr>
                         <pic:blipFill>
-                          <a:blip r:embed="rId13"/>
+                          <a:blip r:embed="rId15"/>
                           <a:stretch>
                             <a:fillRect/>
                           </a:stretch>
@@ -4150,90 +5855,90 @@
                 <w:sz w:val="22"/>
                 <w:szCs w:val="22"/>
               </w:rPr>
-              <w:t>S2 is displaying Good Bye</w:t>
-            </w:r>
-          </w:p>
-          <w:p>
-            <w:pPr>
-              <w:jc w:val="both"/>
+              <w:t xml:space="preserve">S2 is displaying </w:t>
+            </w:r>
+            <w:proofErr w:type="gramStart"/>
+            <w:r>
               <w:rPr>
                 <w:rFonts w:ascii="Arial" w:hAnsi="Arial" w:cs="Arial"/>
                 <w:sz w:val="22"/>
                 <w:szCs w:val="22"/>
               </w:rPr>
-            </w:pPr>
-            <w:r>
+              <w:t>Good Bye</w:t>
+            </w:r>
+            <w:proofErr w:type="gramEnd"/>
+          </w:p>
+          <w:p>
+            <w:pPr>
+              <w:jc w:val="both"/>
               <w:rPr>
                 <w:rFonts w:ascii="Arial" w:hAnsi="Arial" w:cs="Arial"/>
                 <w:sz w:val="22"/>
                 <w:szCs w:val="22"/>
               </w:rPr>
-              <w:t>S3 is displaying Happy birthday</w:t>
-            </w:r>
-          </w:p>
-          <w:p>
-            <w:pPr>
-              <w:jc w:val="both"/>
+            </w:pPr>
+            <w:r>
               <w:rPr>
                 <w:rFonts w:ascii="Arial" w:hAnsi="Arial" w:cs="Arial"/>
                 <w:sz w:val="22"/>
                 <w:szCs w:val="22"/>
               </w:rPr>
-            </w:pPr>
-            <w:r>
+              <w:t>S3 is displaying Happy birthday</w:t>
+            </w:r>
+          </w:p>
+          <w:p>
+            <w:pPr>
+              <w:jc w:val="both"/>
               <w:rPr>
                 <w:rFonts w:ascii="Arial" w:hAnsi="Arial" w:cs="Arial"/>
                 <w:sz w:val="22"/>
                 <w:szCs w:val="22"/>
               </w:rPr>
-              <w:t>First If statement check for equality in s1 to Hello</w:t>
-            </w:r>
-          </w:p>
-          <w:p>
-            <w:pPr>
-              <w:jc w:val="both"/>
+            </w:pPr>
+            <w:r>
               <w:rPr>
                 <w:rFonts w:ascii="Arial" w:hAnsi="Arial" w:cs="Arial"/>
                 <w:sz w:val="22"/>
                 <w:szCs w:val="22"/>
               </w:rPr>
-            </w:pPr>
-            <w:r>
+              <w:t>First If statement check for equality in s1 to Hello</w:t>
+            </w:r>
+          </w:p>
+          <w:p>
+            <w:pPr>
+              <w:jc w:val="both"/>
               <w:rPr>
                 <w:rFonts w:ascii="Arial" w:hAnsi="Arial" w:cs="Arial"/>
                 <w:sz w:val="22"/>
                 <w:szCs w:val="22"/>
               </w:rPr>
-              <w:t>If it’s the same then output S1 equals hello</w:t>
-            </w:r>
-          </w:p>
-          <w:p>
-            <w:pPr>
-              <w:jc w:val="both"/>
+            </w:pPr>
+            <w:r>
               <w:rPr>
                 <w:rFonts w:ascii="Arial" w:hAnsi="Arial" w:cs="Arial"/>
                 <w:sz w:val="22"/>
                 <w:szCs w:val="22"/>
               </w:rPr>
-            </w:pPr>
+              <w:t xml:space="preserve">If it’s the </w:t>
+            </w:r>
+            <w:proofErr w:type="gramStart"/>
             <w:r>
               <w:rPr>
                 <w:rFonts w:ascii="Arial" w:hAnsi="Arial" w:cs="Arial"/>
                 <w:sz w:val="22"/>
                 <w:szCs w:val="22"/>
               </w:rPr>
-              <w:t>If not output s1 does not equals hello</w:t>
-            </w:r>
-          </w:p>
-          <w:p>
-            <w:pPr>
-              <w:jc w:val="both"/>
+              <w:t>same</w:t>
+            </w:r>
+            <w:proofErr w:type="gramEnd"/>
+            <w:r>
               <w:rPr>
                 <w:rFonts w:ascii="Arial" w:hAnsi="Arial" w:cs="Arial"/>
                 <w:sz w:val="22"/>
                 <w:szCs w:val="22"/>
               </w:rPr>
-            </w:pPr>
+              <w:t xml:space="preserve"> then output S1 equals hello</w:t>
+            </w:r>
           </w:p>
           <w:p>
             <w:pPr>
@@ -4250,7 +5955,7 @@
                 <w:sz w:val="22"/>
                 <w:szCs w:val="22"/>
               </w:rPr>
-              <w:t>Next code check for equality but with == operator</w:t>
+              <w:t>If not output s1 does not equals hello</w:t>
             </w:r>
           </w:p>
           <w:p>
@@ -4262,13 +5967,59 @@
                 <w:szCs w:val="22"/>
               </w:rPr>
             </w:pPr>
-            <w:r>
+          </w:p>
+          <w:p>
+            <w:pPr>
+              <w:jc w:val="both"/>
               <w:rPr>
                 <w:rFonts w:ascii="Arial" w:hAnsi="Arial" w:cs="Arial"/>
                 <w:sz w:val="22"/>
                 <w:szCs w:val="22"/>
               </w:rPr>
-              <w:t>If it’s the same then output S1 equals hello</w:t>
+            </w:pPr>
+            <w:r>
+              <w:rPr>
+                <w:rFonts w:ascii="Arial" w:hAnsi="Arial" w:cs="Arial"/>
+                <w:sz w:val="22"/>
+                <w:szCs w:val="22"/>
+              </w:rPr>
+              <w:t>Next code check for equality but with == operator</w:t>
+            </w:r>
+          </w:p>
+          <w:p>
+            <w:pPr>
+              <w:jc w:val="both"/>
+              <w:rPr>
+                <w:rFonts w:ascii="Arial" w:hAnsi="Arial" w:cs="Arial"/>
+                <w:sz w:val="22"/>
+                <w:szCs w:val="22"/>
+              </w:rPr>
+            </w:pPr>
+            <w:r>
+              <w:rPr>
+                <w:rFonts w:ascii="Arial" w:hAnsi="Arial" w:cs="Arial"/>
+                <w:sz w:val="22"/>
+                <w:szCs w:val="22"/>
+              </w:rPr>
+              <w:t xml:space="preserve">If it’s the </w:t>
+            </w:r>
+            <w:proofErr w:type="gramStart"/>
+            <w:r>
+              <w:rPr>
+                <w:rFonts w:ascii="Arial" w:hAnsi="Arial" w:cs="Arial"/>
+                <w:sz w:val="22"/>
+                <w:szCs w:val="22"/>
+              </w:rPr>
+              <w:t>same</w:t>
+            </w:r>
+            <w:proofErr w:type="gramEnd"/>
+            <w:r>
+              <w:rPr>
+                <w:rFonts w:ascii="Arial" w:hAnsi="Arial" w:cs="Arial"/>
+                <w:sz w:val="22"/>
+                <w:szCs w:val="22"/>
+              </w:rPr>
+              <w:t xml:space="preserve"> then output S1 equals hello</w:t>
             </w:r>
           </w:p>
           <w:p>
@@ -4481,7 +6232,7 @@
                     </pic:cNvPicPr>
                   </pic:nvPicPr>
                   <pic:blipFill>
-                    <a:blip r:embed="rId9" cstate="print">
+                    <a:blip r:embed="rId11" cstate="print">
                       <a:extLst>
                         <a:ext uri="{28A0092B-C50C-407E-A947-70E740481C1C}">
                           <a14:useLocalDpi xmlns:a14="http://schemas.microsoft.com/office/drawing/2010/main" val="0"/>
@@ -4776,7 +6527,31 @@
                 <w:szCs w:val="22"/>
                 <w:lang w:val="en-GB"/>
               </w:rPr>
-              <w:t xml:space="preserve">public static void main(String args[])   </w:t>
+              <w:t xml:space="preserve">public static void </w:t>
+            </w:r>
+            <w:proofErr w:type="gramStart"/>
+            <w:r>
+              <w:rPr>
+                <w:rFonts w:ascii="Courier New" w:hAnsi="Courier New" w:cs="Courier New"/>
+                <w:bCs/>
+                <w:iCs/>
+                <w:sz w:val="20"/>
+                <w:szCs w:val="22"/>
+                <w:lang w:val="en-GB"/>
+              </w:rPr>
+              <w:t>main(</w:t>
+            </w:r>
+            <w:proofErr w:type="gramEnd"/>
+            <w:r>
+              <w:rPr>
+                <w:rFonts w:ascii="Courier New" w:hAnsi="Courier New" w:cs="Courier New"/>
+                <w:bCs/>
+                <w:iCs/>
+                <w:sz w:val="20"/>
+                <w:szCs w:val="22"/>
+                <w:lang w:val="en-GB"/>
+              </w:rPr>
+              <w:t xml:space="preserve">String args[])   </w:t>
             </w:r>
           </w:p>
           <w:p>
@@ -4824,7 +6599,31 @@
                 <w:szCs w:val="22"/>
                 <w:lang w:val="en-GB"/>
               </w:rPr>
-              <w:t>String letters=”This is a test”;</w:t>
+              <w:t>String letters</w:t>
+            </w:r>
+            <w:proofErr w:type="gramStart"/>
+            <w:r>
+              <w:rPr>
+                <w:rFonts w:ascii="Courier New" w:hAnsi="Courier New" w:cs="Courier New"/>
+                <w:bCs/>
+                <w:iCs/>
+                <w:sz w:val="20"/>
+                <w:szCs w:val="22"/>
+                <w:lang w:val="en-GB"/>
+              </w:rPr>
+              <w:t>=”This</w:t>
+            </w:r>
+            <w:proofErr w:type="gramEnd"/>
+            <w:r>
+              <w:rPr>
+                <w:rFonts w:ascii="Courier New" w:hAnsi="Courier New" w:cs="Courier New"/>
+                <w:bCs/>
+                <w:iCs/>
+                <w:sz w:val="20"/>
+                <w:szCs w:val="22"/>
+                <w:lang w:val="en-GB"/>
+              </w:rPr>
+              <w:t xml:space="preserve"> is a test”;</w:t>
             </w:r>
           </w:p>
           <w:p>
@@ -4848,8 +6647,21 @@
                 <w:szCs w:val="22"/>
                 <w:lang w:val="en-GB"/>
               </w:rPr>
-              <w:t>int value1, value2, value3, value4;</w:t>
-            </w:r>
+              <w:t xml:space="preserve">int value1, value2, value3, </w:t>
+            </w:r>
+            <w:proofErr w:type="gramStart"/>
+            <w:r>
+              <w:rPr>
+                <w:rFonts w:ascii="Courier New" w:hAnsi="Courier New" w:cs="Courier New"/>
+                <w:bCs/>
+                <w:iCs/>
+                <w:sz w:val="20"/>
+                <w:szCs w:val="22"/>
+                <w:lang w:val="en-GB"/>
+              </w:rPr>
+              <w:t>value4;</w:t>
+            </w:r>
+            <w:proofErr w:type="gramEnd"/>
           </w:p>
           <w:p>
             <w:pPr>
@@ -4872,8 +6684,21 @@
                 <w:szCs w:val="22"/>
                 <w:lang w:val="en-GB"/>
               </w:rPr>
-              <w:t>value1=letters.indexOf(‘s’);</w:t>
-            </w:r>
+              <w:t>value1=letters.indexOf(‘s’</w:t>
+            </w:r>
+            <w:proofErr w:type="gramStart"/>
+            <w:r>
+              <w:rPr>
+                <w:rFonts w:ascii="Courier New" w:hAnsi="Courier New" w:cs="Courier New"/>
+                <w:bCs/>
+                <w:iCs/>
+                <w:sz w:val="20"/>
+                <w:szCs w:val="22"/>
+                <w:lang w:val="en-GB"/>
+              </w:rPr>
+              <w:t>);</w:t>
+            </w:r>
+            <w:proofErr w:type="gramEnd"/>
           </w:p>
           <w:p>
             <w:pPr>
@@ -4952,7 +6777,31 @@
                 <w:szCs w:val="22"/>
                 <w:lang w:val="en-GB"/>
               </w:rPr>
-              <w:t>currence of \”s\” in a string “</w:t>
+              <w:t xml:space="preserve">currence of </w:t>
+            </w:r>
+            <w:proofErr w:type="gramStart"/>
+            <w:r>
+              <w:rPr>
+                <w:rFonts w:ascii="Courier New" w:hAnsi="Courier New" w:cs="Courier New"/>
+                <w:bCs/>
+                <w:iCs/>
+                <w:sz w:val="20"/>
+                <w:szCs w:val="22"/>
+                <w:lang w:val="en-GB"/>
+              </w:rPr>
+              <w:t>\”s</w:t>
+            </w:r>
+            <w:proofErr w:type="gramEnd"/>
+            <w:r>
+              <w:rPr>
+                <w:rFonts w:ascii="Courier New" w:hAnsi="Courier New" w:cs="Courier New"/>
+                <w:bCs/>
+                <w:iCs/>
+                <w:sz w:val="20"/>
+                <w:szCs w:val="22"/>
+                <w:lang w:val="en-GB"/>
+              </w:rPr>
+              <w:t>\” in a string “</w:t>
             </w:r>
             <w:r>
               <w:rPr>
@@ -5031,8 +6880,21 @@
                 <w:szCs w:val="22"/>
                 <w:lang w:val="en-GB"/>
               </w:rPr>
-              <w:t>value2=letters.indexOf(”is”);</w:t>
-            </w:r>
+              <w:t>value2=letters.indexOf(”is”</w:t>
+            </w:r>
+            <w:proofErr w:type="gramStart"/>
+            <w:r>
+              <w:rPr>
+                <w:rFonts w:ascii="Courier New" w:hAnsi="Courier New" w:cs="Courier New"/>
+                <w:bCs/>
+                <w:iCs/>
+                <w:sz w:val="20"/>
+                <w:szCs w:val="22"/>
+                <w:lang w:val="en-GB"/>
+              </w:rPr>
+              <w:t>);</w:t>
+            </w:r>
+            <w:proofErr w:type="gramEnd"/>
           </w:p>
           <w:p>
             <w:pPr>
@@ -5102,6 +6964,7 @@
               </w:rPr>
               <w:t>urrence of \”is\” in a string “</w:t>
             </w:r>
+            <w:proofErr w:type="gramStart"/>
             <w:r>
               <w:rPr>
                 <w:rFonts w:ascii="Courier New" w:hAnsi="Courier New" w:cs="Courier New"/>
@@ -5133,7 +6996,19 @@
                 <w:szCs w:val="22"/>
                 <w:lang w:val="en-GB"/>
               </w:rPr>
-              <w:t>at index :“ +value2);</w:t>
+              <w:t>at</w:t>
+            </w:r>
+            <w:proofErr w:type="gramEnd"/>
+            <w:r>
+              <w:rPr>
+                <w:rFonts w:ascii="Courier New" w:hAnsi="Courier New" w:cs="Courier New"/>
+                <w:bCs/>
+                <w:iCs/>
+                <w:sz w:val="20"/>
+                <w:szCs w:val="22"/>
+                <w:lang w:val="en-GB"/>
+              </w:rPr>
+              <w:t xml:space="preserve"> index :“ +value2);</w:t>
             </w:r>
           </w:p>
           <w:p>
@@ -5157,8 +7032,21 @@
                 <w:szCs w:val="22"/>
                 <w:lang w:val="en-GB"/>
               </w:rPr>
-              <w:t>value3=letters.lastIndexOf(‘s’);</w:t>
-            </w:r>
+              <w:t>value3=letters.lastIndexOf(‘s’</w:t>
+            </w:r>
+            <w:proofErr w:type="gramStart"/>
+            <w:r>
+              <w:rPr>
+                <w:rFonts w:ascii="Courier New" w:hAnsi="Courier New" w:cs="Courier New"/>
+                <w:bCs/>
+                <w:iCs/>
+                <w:sz w:val="20"/>
+                <w:szCs w:val="22"/>
+                <w:lang w:val="en-GB"/>
+              </w:rPr>
+              <w:t>);</w:t>
+            </w:r>
+            <w:proofErr w:type="gramEnd"/>
           </w:p>
           <w:p>
             <w:pPr>
@@ -5214,7 +7102,31 @@
                 <w:szCs w:val="22"/>
                 <w:lang w:val="en-GB"/>
               </w:rPr>
-              <w:t>currence of \”s\” in a string “+“is at index</w:t>
+              <w:t xml:space="preserve">currence of </w:t>
+            </w:r>
+            <w:proofErr w:type="gramStart"/>
+            <w:r>
+              <w:rPr>
+                <w:rFonts w:ascii="Courier New" w:hAnsi="Courier New" w:cs="Courier New"/>
+                <w:bCs/>
+                <w:iCs/>
+                <w:sz w:val="20"/>
+                <w:szCs w:val="22"/>
+                <w:lang w:val="en-GB"/>
+              </w:rPr>
+              <w:t>\”s</w:t>
+            </w:r>
+            <w:proofErr w:type="gramEnd"/>
+            <w:r>
+              <w:rPr>
+                <w:rFonts w:ascii="Courier New" w:hAnsi="Courier New" w:cs="Courier New"/>
+                <w:bCs/>
+                <w:iCs/>
+                <w:sz w:val="20"/>
+                <w:szCs w:val="22"/>
+                <w:lang w:val="en-GB"/>
+              </w:rPr>
+              <w:t>\” in a string “+“is at index</w:t>
             </w:r>
             <w:r>
               <w:rPr>
@@ -5249,8 +7161,21 @@
                 <w:szCs w:val="22"/>
                 <w:lang w:val="en-GB"/>
               </w:rPr>
-              <w:t>value4=letters.lastIndexOf(”is”);</w:t>
-            </w:r>
+              <w:t>value4=letters.lastIndexOf(”is”</w:t>
+            </w:r>
+            <w:proofErr w:type="gramStart"/>
+            <w:r>
+              <w:rPr>
+                <w:rFonts w:ascii="Courier New" w:hAnsi="Courier New" w:cs="Courier New"/>
+                <w:bCs/>
+                <w:iCs/>
+                <w:sz w:val="20"/>
+                <w:szCs w:val="22"/>
+                <w:lang w:val="en-GB"/>
+              </w:rPr>
+              <w:t>);</w:t>
+            </w:r>
+            <w:proofErr w:type="gramEnd"/>
           </w:p>
           <w:p>
             <w:pPr>
@@ -5306,7 +7231,31 @@
                 <w:szCs w:val="22"/>
                 <w:lang w:val="en-GB"/>
               </w:rPr>
-              <w:t>currence of \”s\” in a string “+“is at index</w:t>
+              <w:t xml:space="preserve">currence of </w:t>
+            </w:r>
+            <w:proofErr w:type="gramStart"/>
+            <w:r>
+              <w:rPr>
+                <w:rFonts w:ascii="Courier New" w:hAnsi="Courier New" w:cs="Courier New"/>
+                <w:bCs/>
+                <w:iCs/>
+                <w:sz w:val="20"/>
+                <w:szCs w:val="22"/>
+                <w:lang w:val="en-GB"/>
+              </w:rPr>
+              <w:t>\”s</w:t>
+            </w:r>
+            <w:proofErr w:type="gramEnd"/>
+            <w:r>
+              <w:rPr>
+                <w:rFonts w:ascii="Courier New" w:hAnsi="Courier New" w:cs="Courier New"/>
+                <w:bCs/>
+                <w:iCs/>
+                <w:sz w:val="20"/>
+                <w:szCs w:val="22"/>
+                <w:lang w:val="en-GB"/>
+              </w:rPr>
+              <w:t>\” in a string “+“is at index</w:t>
             </w:r>
             <w:r>
               <w:rPr>
@@ -5448,7 +7397,7 @@
                     <pic:cNvPicPr/>
                   </pic:nvPicPr>
                   <pic:blipFill>
-                    <a:blip r:embed="rId14"/>
+                    <a:blip r:embed="rId16"/>
                     <a:stretch>
                       <a:fillRect/>
                     </a:stretch>
@@ -5582,7 +7531,7 @@
                           <pic:cNvPicPr/>
                         </pic:nvPicPr>
                         <pic:blipFill>
-                          <a:blip r:embed="rId15"/>
+                          <a:blip r:embed="rId17"/>
                           <a:stretch>
                             <a:fillRect/>
                           </a:stretch>
@@ -5634,201 +7583,41 @@
                 <w:sz w:val="22"/>
                 <w:szCs w:val="22"/>
               </w:rPr>
-              <w:t>Second</w:t>
-            </w:r>
-            <w:r>
+              <w:t>Second line checks when is “is” first found in the defined string. The Answer is index 2</w:t>
+            </w:r>
+          </w:p>
+          <w:p>
+            <w:pPr>
               <w:rPr>
                 <w:rFonts w:ascii="Arial" w:hAnsi="Arial" w:cs="Arial"/>
                 <w:sz w:val="22"/>
                 <w:szCs w:val="22"/>
               </w:rPr>
-              <w:t xml:space="preserve"> line checks when </w:t>
-            </w:r>
+            </w:pPr>
             <w:r>
               <w:rPr>
                 <w:rFonts w:ascii="Arial" w:hAnsi="Arial" w:cs="Arial"/>
                 <w:sz w:val="22"/>
                 <w:szCs w:val="22"/>
               </w:rPr>
-              <w:t>is</w:t>
-            </w:r>
-            <w:r>
+              <w:t>Third line checks when “s” is last found in the defined string. The Answer is index 12</w:t>
+            </w:r>
+          </w:p>
+          <w:p>
+            <w:pPr>
               <w:rPr>
                 <w:rFonts w:ascii="Arial" w:hAnsi="Arial" w:cs="Arial"/>
                 <w:sz w:val="22"/>
                 <w:szCs w:val="22"/>
               </w:rPr>
-              <w:t xml:space="preserve"> </w:t>
-            </w:r>
+            </w:pPr>
             <w:r>
               <w:rPr>
                 <w:rFonts w:ascii="Arial" w:hAnsi="Arial" w:cs="Arial"/>
                 <w:sz w:val="22"/>
                 <w:szCs w:val="22"/>
               </w:rPr>
-              <w:t>“</w:t>
-            </w:r>
-            <w:r>
-              <w:rPr>
-                <w:rFonts w:ascii="Arial" w:hAnsi="Arial" w:cs="Arial"/>
-                <w:sz w:val="22"/>
-                <w:szCs w:val="22"/>
-              </w:rPr>
-              <w:t>is</w:t>
-            </w:r>
-            <w:r>
-              <w:rPr>
-                <w:rFonts w:ascii="Arial" w:hAnsi="Arial" w:cs="Arial"/>
-                <w:sz w:val="22"/>
-                <w:szCs w:val="22"/>
-              </w:rPr>
-              <w:t>”</w:t>
-            </w:r>
-            <w:r>
-              <w:rPr>
-                <w:rFonts w:ascii="Arial" w:hAnsi="Arial" w:cs="Arial"/>
-                <w:sz w:val="22"/>
-                <w:szCs w:val="22"/>
-              </w:rPr>
-              <w:t xml:space="preserve"> first found in the defined string. The Answer is index </w:t>
-            </w:r>
-            <w:r>
-              <w:rPr>
-                <w:rFonts w:ascii="Arial" w:hAnsi="Arial" w:cs="Arial"/>
-                <w:sz w:val="22"/>
-                <w:szCs w:val="22"/>
-              </w:rPr>
-              <w:t>2</w:t>
-            </w:r>
-          </w:p>
-          <w:p>
-            <w:pPr>
-              <w:rPr>
-                <w:rFonts w:ascii="Arial" w:hAnsi="Arial" w:cs="Arial"/>
-                <w:sz w:val="22"/>
-                <w:szCs w:val="22"/>
-              </w:rPr>
-            </w:pPr>
-            <w:r>
-              <w:rPr>
-                <w:rFonts w:ascii="Arial" w:hAnsi="Arial" w:cs="Arial"/>
-                <w:sz w:val="22"/>
-                <w:szCs w:val="22"/>
-              </w:rPr>
-              <w:t xml:space="preserve">Third </w:t>
-            </w:r>
-            <w:r>
-              <w:rPr>
-                <w:rFonts w:ascii="Arial" w:hAnsi="Arial" w:cs="Arial"/>
-                <w:sz w:val="22"/>
-                <w:szCs w:val="22"/>
-              </w:rPr>
-              <w:t xml:space="preserve">line checks when </w:t>
-            </w:r>
-            <w:r>
-              <w:rPr>
-                <w:rFonts w:ascii="Arial" w:hAnsi="Arial" w:cs="Arial"/>
-                <w:sz w:val="22"/>
-                <w:szCs w:val="22"/>
-              </w:rPr>
-              <w:t>“s” is</w:t>
-            </w:r>
-            <w:r>
-              <w:rPr>
-                <w:rFonts w:ascii="Arial" w:hAnsi="Arial" w:cs="Arial"/>
-                <w:sz w:val="22"/>
-                <w:szCs w:val="22"/>
-              </w:rPr>
-              <w:t xml:space="preserve"> </w:t>
-            </w:r>
-            <w:r>
-              <w:rPr>
-                <w:rFonts w:ascii="Arial" w:hAnsi="Arial" w:cs="Arial"/>
-                <w:sz w:val="22"/>
-                <w:szCs w:val="22"/>
-              </w:rPr>
-              <w:t>last</w:t>
-            </w:r>
-            <w:r>
-              <w:rPr>
-                <w:rFonts w:ascii="Arial" w:hAnsi="Arial" w:cs="Arial"/>
-                <w:sz w:val="22"/>
-                <w:szCs w:val="22"/>
-              </w:rPr>
-              <w:t xml:space="preserve"> found in the defined string. The Answer is index </w:t>
-            </w:r>
-            <w:r>
-              <w:rPr>
-                <w:rFonts w:ascii="Arial" w:hAnsi="Arial" w:cs="Arial"/>
-                <w:sz w:val="22"/>
-                <w:szCs w:val="22"/>
-              </w:rPr>
-              <w:t>12</w:t>
-            </w:r>
-          </w:p>
-          <w:p>
-            <w:pPr>
-              <w:rPr>
-                <w:rFonts w:ascii="Arial" w:hAnsi="Arial" w:cs="Arial"/>
-                <w:sz w:val="22"/>
-                <w:szCs w:val="22"/>
-              </w:rPr>
-            </w:pPr>
-            <w:r>
-              <w:rPr>
-                <w:rFonts w:ascii="Arial" w:hAnsi="Arial" w:cs="Arial"/>
-                <w:sz w:val="22"/>
-                <w:szCs w:val="22"/>
-              </w:rPr>
-              <w:t xml:space="preserve">Fourth </w:t>
-            </w:r>
-            <w:r>
-              <w:rPr>
-                <w:rFonts w:ascii="Arial" w:hAnsi="Arial" w:cs="Arial"/>
-                <w:sz w:val="22"/>
-                <w:szCs w:val="22"/>
-              </w:rPr>
-              <w:t xml:space="preserve">line checks when </w:t>
-            </w:r>
-            <w:r>
-              <w:rPr>
-                <w:rFonts w:ascii="Arial" w:hAnsi="Arial" w:cs="Arial"/>
-                <w:sz w:val="22"/>
-                <w:szCs w:val="22"/>
-              </w:rPr>
-              <w:t>“s” is</w:t>
-            </w:r>
-            <w:r>
-              <w:rPr>
-                <w:rFonts w:ascii="Arial" w:hAnsi="Arial" w:cs="Arial"/>
-                <w:sz w:val="22"/>
-                <w:szCs w:val="22"/>
-              </w:rPr>
-              <w:t xml:space="preserve"> </w:t>
-            </w:r>
-            <w:r>
-              <w:rPr>
-                <w:rFonts w:ascii="Arial" w:hAnsi="Arial" w:cs="Arial"/>
-                <w:sz w:val="22"/>
-                <w:szCs w:val="22"/>
-              </w:rPr>
-              <w:t>last</w:t>
-            </w:r>
-            <w:r>
-              <w:rPr>
-                <w:rFonts w:ascii="Arial" w:hAnsi="Arial" w:cs="Arial"/>
-                <w:sz w:val="22"/>
-                <w:szCs w:val="22"/>
-              </w:rPr>
-              <w:t xml:space="preserve"> found in the defined string. The Answer is index </w:t>
-            </w:r>
-            <w:r>
-              <w:rPr>
-                <w:rFonts w:ascii="Arial" w:hAnsi="Arial" w:cs="Arial"/>
-                <w:sz w:val="22"/>
-                <w:szCs w:val="22"/>
-              </w:rPr>
-              <w:t>5</w:t>
+              <w:t>Fourth line checks when “s” is last found in the defined string. The Answer is index 5</w:t>
             </w:r>
           </w:p>
           <w:p>
@@ -6071,7 +7860,7 @@
                     </pic:cNvPicPr>
                   </pic:nvPicPr>
                   <pic:blipFill>
-                    <a:blip r:embed="rId9" cstate="print">
+                    <a:blip r:embed="rId11" cstate="print">
                       <a:extLst>
                         <a:ext uri="{28A0092B-C50C-407E-A947-70E740481C1C}">
                           <a14:useLocalDpi xmlns:a14="http://schemas.microsoft.com/office/drawing/2010/main" val="0"/>
@@ -6369,7 +8158,31 @@
                 <w:lang w:val="en-GB"/>
               </w:rPr>
               <w:tab/>
-              <w:t xml:space="preserve">public static void main(String args[])   </w:t>
+              <w:t xml:space="preserve">public static void </w:t>
+            </w:r>
+            <w:proofErr w:type="gramStart"/>
+            <w:r>
+              <w:rPr>
+                <w:rFonts w:ascii="Courier New" w:hAnsi="Courier New" w:cs="Courier New"/>
+                <w:bCs/>
+                <w:iCs/>
+                <w:sz w:val="20"/>
+                <w:szCs w:val="20"/>
+                <w:lang w:val="en-GB"/>
+              </w:rPr>
+              <w:t>main(</w:t>
+            </w:r>
+            <w:proofErr w:type="gramEnd"/>
+            <w:r>
+              <w:rPr>
+                <w:rFonts w:ascii="Courier New" w:hAnsi="Courier New" w:cs="Courier New"/>
+                <w:bCs/>
+                <w:iCs/>
+                <w:sz w:val="20"/>
+                <w:szCs w:val="20"/>
+                <w:lang w:val="en-GB"/>
+              </w:rPr>
+              <w:t xml:space="preserve">String args[])   </w:t>
             </w:r>
           </w:p>
           <w:p>
@@ -6428,8 +8241,9 @@
                 <w:szCs w:val="20"/>
                 <w:lang w:val="en-GB"/>
               </w:rPr>
-              <w:t xml:space="preserve">String s1=”I do shopping in </w:t>
-            </w:r>
+              <w:t>String s1</w:t>
+            </w:r>
+            <w:proofErr w:type="gramStart"/>
             <w:r>
               <w:rPr>
                 <w:rFonts w:ascii="Courier New" w:hAnsi="Courier New" w:cs="Courier New"/>
@@ -6439,6 +8253,29 @@
                 <w:szCs w:val="20"/>
                 <w:lang w:val="en-GB"/>
               </w:rPr>
+              <w:t>=”I</w:t>
+            </w:r>
+            <w:proofErr w:type="gramEnd"/>
+            <w:r>
+              <w:rPr>
+                <w:rFonts w:ascii="Courier New" w:hAnsi="Courier New" w:cs="Courier New"/>
+                <w:bCs/>
+                <w:iCs/>
+                <w:sz w:val="20"/>
+                <w:szCs w:val="20"/>
+                <w:lang w:val="en-GB"/>
+              </w:rPr>
+              <w:t xml:space="preserve"> do shopping in </w:t>
+            </w:r>
+            <w:r>
+              <w:rPr>
+                <w:rFonts w:ascii="Courier New" w:hAnsi="Courier New" w:cs="Courier New"/>
+                <w:bCs/>
+                <w:iCs/>
+                <w:sz w:val="20"/>
+                <w:szCs w:val="20"/>
+                <w:lang w:val="en-GB"/>
+              </w:rPr>
               <w:t>Sunway Carnival</w:t>
             </w:r>
             <w:r>
@@ -6519,6 +8356,7 @@
               </w:rPr>
               <w:t>10</w:t>
             </w:r>
+            <w:proofErr w:type="gramStart"/>
             <w:r>
               <w:rPr>
                 <w:rFonts w:ascii="Courier New" w:hAnsi="Courier New" w:cs="Courier New"/>
@@ -6530,6 +8368,7 @@
               </w:rPr>
               <w:t>);</w:t>
             </w:r>
+            <w:proofErr w:type="gramEnd"/>
           </w:p>
           <w:p>
             <w:pPr>
@@ -6563,8 +8402,21 @@
                 <w:szCs w:val="20"/>
                 <w:lang w:val="en-GB"/>
               </w:rPr>
-              <w:t>String s3=s1.substring(17);</w:t>
-            </w:r>
+              <w:t>String s3=s1.substring(17</w:t>
+            </w:r>
+            <w:proofErr w:type="gramStart"/>
+            <w:r>
+              <w:rPr>
+                <w:rFonts w:ascii="Courier New" w:hAnsi="Courier New" w:cs="Courier New"/>
+                <w:bCs/>
+                <w:iCs/>
+                <w:sz w:val="20"/>
+                <w:szCs w:val="20"/>
+                <w:lang w:val="en-GB"/>
+              </w:rPr>
+              <w:t>);</w:t>
+            </w:r>
+            <w:proofErr w:type="gramEnd"/>
           </w:p>
           <w:p>
             <w:pPr>
@@ -6642,8 +8494,21 @@
                 <w:szCs w:val="20"/>
                 <w:lang w:val="en-GB"/>
               </w:rPr>
-              <w:t>: “+s2);</w:t>
-            </w:r>
+              <w:t>: “+s2</w:t>
+            </w:r>
+            <w:proofErr w:type="gramStart"/>
+            <w:r>
+              <w:rPr>
+                <w:rFonts w:ascii="Courier New" w:hAnsi="Courier New" w:cs="Courier New"/>
+                <w:bCs/>
+                <w:iCs/>
+                <w:sz w:val="20"/>
+                <w:szCs w:val="20"/>
+                <w:lang w:val="en-GB"/>
+              </w:rPr>
+              <w:t>);</w:t>
+            </w:r>
+            <w:proofErr w:type="gramEnd"/>
           </w:p>
           <w:p>
             <w:pPr>
@@ -6699,8 +8564,21 @@
                 <w:szCs w:val="20"/>
                 <w:lang w:val="en-GB"/>
               </w:rPr>
-              <w:t>: “+ s3);</w:t>
-            </w:r>
+              <w:t>: “+ s3</w:t>
+            </w:r>
+            <w:proofErr w:type="gramStart"/>
+            <w:r>
+              <w:rPr>
+                <w:rFonts w:ascii="Courier New" w:hAnsi="Courier New" w:cs="Courier New"/>
+                <w:bCs/>
+                <w:iCs/>
+                <w:sz w:val="20"/>
+                <w:szCs w:val="20"/>
+                <w:lang w:val="en-GB"/>
+              </w:rPr>
+              <w:t>);</w:t>
+            </w:r>
+            <w:proofErr w:type="gramEnd"/>
           </w:p>
           <w:p>
             <w:pPr>
@@ -6836,7 +8714,7 @@
                     <pic:cNvPicPr/>
                   </pic:nvPicPr>
                   <pic:blipFill>
-                    <a:blip r:embed="rId16"/>
+                    <a:blip r:embed="rId18"/>
                     <a:stretch>
                       <a:fillRect/>
                     </a:stretch>
@@ -6957,7 +8835,7 @@
                           <pic:cNvPicPr/>
                         </pic:nvPicPr>
                         <pic:blipFill>
-                          <a:blip r:embed="rId17"/>
+                          <a:blip r:embed="rId19"/>
                           <a:stretch>
                             <a:fillRect/>
                           </a:stretch>
@@ -7123,16 +9001,7 @@
                 <w:sz w:val="28"/>
                 <w:szCs w:val="28"/>
               </w:rPr>
-              <w:t xml:space="preserve"> and ending </w:t>
-            </w:r>
-            <w:r>
-              <w:rPr>
-                <w:rFonts w:ascii="Arial" w:hAnsi="Arial" w:cs="Arial"/>
-                <w:bCs/>
-                <w:sz w:val="28"/>
-                <w:szCs w:val="28"/>
-              </w:rPr>
-              <w:t>when the index ends</w:t>
+              <w:t xml:space="preserve"> and ending when the index ends</w:t>
             </w:r>
           </w:p>
           <w:p>
@@ -7227,7 +9096,7 @@
                     </pic:cNvPicPr>
                   </pic:nvPicPr>
                   <pic:blipFill>
-                    <a:blip r:embed="rId9" cstate="print">
+                    <a:blip r:embed="rId11" cstate="print">
                       <a:extLst>
                         <a:ext uri="{28A0092B-C50C-407E-A947-70E740481C1C}">
                           <a14:useLocalDpi xmlns:a14="http://schemas.microsoft.com/office/drawing/2010/main" val="0"/>
@@ -7547,7 +9416,31 @@
                 <w:lang w:val="en-GB"/>
               </w:rPr>
               <w:tab/>
-              <w:t xml:space="preserve">public static void main(String args[])   </w:t>
+              <w:t xml:space="preserve">public static void </w:t>
+            </w:r>
+            <w:proofErr w:type="gramStart"/>
+            <w:r>
+              <w:rPr>
+                <w:rFonts w:ascii="Courier New" w:hAnsi="Courier New" w:cs="Courier New"/>
+                <w:bCs/>
+                <w:iCs/>
+                <w:sz w:val="20"/>
+                <w:szCs w:val="22"/>
+                <w:lang w:val="en-GB"/>
+              </w:rPr>
+              <w:t>main(</w:t>
+            </w:r>
+            <w:proofErr w:type="gramEnd"/>
+            <w:r>
+              <w:rPr>
+                <w:rFonts w:ascii="Courier New" w:hAnsi="Courier New" w:cs="Courier New"/>
+                <w:bCs/>
+                <w:iCs/>
+                <w:sz w:val="20"/>
+                <w:szCs w:val="22"/>
+                <w:lang w:val="en-GB"/>
+              </w:rPr>
+              <w:t xml:space="preserve">String args[])   </w:t>
             </w:r>
           </w:p>
           <w:p>
@@ -7606,7 +9499,31 @@
                 <w:lang w:val="en-GB"/>
               </w:rPr>
               <w:tab/>
-              <w:t xml:space="preserve">String s1= new String(“Happy </w:t>
+              <w:t xml:space="preserve">String s1= new </w:t>
+            </w:r>
+            <w:proofErr w:type="gramStart"/>
+            <w:r>
+              <w:rPr>
+                <w:rFonts w:ascii="Courier New" w:hAnsi="Courier New" w:cs="Courier New"/>
+                <w:bCs/>
+                <w:iCs/>
+                <w:sz w:val="20"/>
+                <w:szCs w:val="22"/>
+                <w:lang w:val="en-GB"/>
+              </w:rPr>
+              <w:t>String(</w:t>
+            </w:r>
+            <w:proofErr w:type="gramEnd"/>
+            <w:r>
+              <w:rPr>
+                <w:rFonts w:ascii="Courier New" w:hAnsi="Courier New" w:cs="Courier New"/>
+                <w:bCs/>
+                <w:iCs/>
+                <w:sz w:val="20"/>
+                <w:szCs w:val="22"/>
+                <w:lang w:val="en-GB"/>
+              </w:rPr>
+              <w:t xml:space="preserve">“Happy </w:t>
             </w:r>
             <w:r>
               <w:rPr>
@@ -7663,7 +9580,31 @@
                 <w:lang w:val="en-GB"/>
               </w:rPr>
               <w:tab/>
-              <w:t>String s2=new String(“</w:t>
+              <w:t xml:space="preserve">String s2=new </w:t>
+            </w:r>
+            <w:proofErr w:type="gramStart"/>
+            <w:r>
+              <w:rPr>
+                <w:rFonts w:ascii="Courier New" w:hAnsi="Courier New" w:cs="Courier New"/>
+                <w:bCs/>
+                <w:iCs/>
+                <w:sz w:val="20"/>
+                <w:szCs w:val="22"/>
+                <w:lang w:val="en-GB"/>
+              </w:rPr>
+              <w:t>String(</w:t>
+            </w:r>
+            <w:proofErr w:type="gramEnd"/>
+            <w:r>
+              <w:rPr>
+                <w:rFonts w:ascii="Courier New" w:hAnsi="Courier New" w:cs="Courier New"/>
+                <w:bCs/>
+                <w:iCs/>
+                <w:sz w:val="20"/>
+                <w:szCs w:val="22"/>
+                <w:lang w:val="en-GB"/>
+              </w:rPr>
+              <w:t>“</w:t>
             </w:r>
             <w:r>
               <w:rPr>
@@ -7720,7 +9661,31 @@
                 <w:lang w:val="en-GB"/>
               </w:rPr>
               <w:tab/>
-              <w:t>System.out.println(“Result after concatenation process : “ +</w:t>
+              <w:t xml:space="preserve">System.out.println(“Result after concatenation </w:t>
+            </w:r>
+            <w:proofErr w:type="gramStart"/>
+            <w:r>
+              <w:rPr>
+                <w:rFonts w:ascii="Courier New" w:hAnsi="Courier New" w:cs="Courier New"/>
+                <w:bCs/>
+                <w:iCs/>
+                <w:sz w:val="20"/>
+                <w:szCs w:val="22"/>
+                <w:lang w:val="en-GB"/>
+              </w:rPr>
+              <w:t>process :</w:t>
+            </w:r>
+            <w:proofErr w:type="gramEnd"/>
+            <w:r>
+              <w:rPr>
+                <w:rFonts w:ascii="Courier New" w:hAnsi="Courier New" w:cs="Courier New"/>
+                <w:bCs/>
+                <w:iCs/>
+                <w:sz w:val="20"/>
+                <w:szCs w:val="22"/>
+                <w:lang w:val="en-GB"/>
+              </w:rPr>
+              <w:t xml:space="preserve"> “ +</w:t>
             </w:r>
           </w:p>
           <w:p>
@@ -7755,7 +9720,31 @@
                 <w:lang w:val="en-GB"/>
               </w:rPr>
               <w:tab/>
-              <w:t>s1.concat(s2));</w:t>
+              <w:t>s</w:t>
+            </w:r>
+            <w:proofErr w:type="gramStart"/>
+            <w:r>
+              <w:rPr>
+                <w:rFonts w:ascii="Courier New" w:hAnsi="Courier New" w:cs="Courier New"/>
+                <w:bCs/>
+                <w:iCs/>
+                <w:sz w:val="20"/>
+                <w:szCs w:val="22"/>
+                <w:lang w:val="en-GB"/>
+              </w:rPr>
+              <w:t>1.concat</w:t>
+            </w:r>
+            <w:proofErr w:type="gramEnd"/>
+            <w:r>
+              <w:rPr>
+                <w:rFonts w:ascii="Courier New" w:hAnsi="Courier New" w:cs="Courier New"/>
+                <w:bCs/>
+                <w:iCs/>
+                <w:sz w:val="20"/>
+                <w:szCs w:val="22"/>
+                <w:lang w:val="en-GB"/>
+              </w:rPr>
+              <w:t>(s2));</w:t>
             </w:r>
           </w:p>
           <w:p>
@@ -7883,7 +9872,7 @@
                     <pic:cNvPicPr/>
                   </pic:nvPicPr>
                   <pic:blipFill>
-                    <a:blip r:embed="rId18"/>
+                    <a:blip r:embed="rId20"/>
                     <a:stretch>
                       <a:fillRect/>
                     </a:stretch>
@@ -7989,7 +9978,7 @@
                     <pic:cNvPicPr/>
                   </pic:nvPicPr>
                   <pic:blipFill>
-                    <a:blip r:embed="rId19"/>
+                    <a:blip r:embed="rId21"/>
                     <a:stretch>
                       <a:fillRect/>
                     </a:stretch>
@@ -8085,7 +10074,7 @@
                     </pic:cNvPicPr>
                   </pic:nvPicPr>
                   <pic:blipFill>
-                    <a:blip r:embed="rId9" cstate="print">
+                    <a:blip r:embed="rId11" cstate="print">
                       <a:extLst>
                         <a:ext uri="{28A0092B-C50C-407E-A947-70E740481C1C}">
                           <a14:useLocalDpi xmlns:a14="http://schemas.microsoft.com/office/drawing/2010/main" val="0"/>
@@ -8372,7 +10361,31 @@
                 <w:lang w:val="en-GB"/>
               </w:rPr>
               <w:tab/>
-              <w:t xml:space="preserve">public static void main(String args[])  </w:t>
+              <w:t xml:space="preserve">public static void </w:t>
+            </w:r>
+            <w:proofErr w:type="gramStart"/>
+            <w:r>
+              <w:rPr>
+                <w:rFonts w:ascii="Courier New" w:hAnsi="Courier New" w:cs="Courier New"/>
+                <w:bCs/>
+                <w:iCs/>
+                <w:sz w:val="20"/>
+                <w:szCs w:val="22"/>
+                <w:lang w:val="en-GB"/>
+              </w:rPr>
+              <w:t>main(</w:t>
+            </w:r>
+            <w:proofErr w:type="gramEnd"/>
+            <w:r>
+              <w:rPr>
+                <w:rFonts w:ascii="Courier New" w:hAnsi="Courier New" w:cs="Courier New"/>
+                <w:bCs/>
+                <w:iCs/>
+                <w:sz w:val="20"/>
+                <w:szCs w:val="22"/>
+                <w:lang w:val="en-GB"/>
+              </w:rPr>
+              <w:t xml:space="preserve">String args[])  </w:t>
             </w:r>
           </w:p>
           <w:p>
@@ -8431,7 +10444,31 @@
                 <w:lang w:val="en-GB"/>
               </w:rPr>
               <w:tab/>
-              <w:t>StringBuffer bf1, bf2,bf3;</w:t>
+              <w:t>StringBuffer bf1, bf</w:t>
+            </w:r>
+            <w:proofErr w:type="gramStart"/>
+            <w:r>
+              <w:rPr>
+                <w:rFonts w:ascii="Courier New" w:hAnsi="Courier New" w:cs="Courier New"/>
+                <w:bCs/>
+                <w:iCs/>
+                <w:sz w:val="20"/>
+                <w:szCs w:val="22"/>
+                <w:lang w:val="en-GB"/>
+              </w:rPr>
+              <w:t>2,bf</w:t>
+            </w:r>
+            <w:proofErr w:type="gramEnd"/>
+            <w:r>
+              <w:rPr>
+                <w:rFonts w:ascii="Courier New" w:hAnsi="Courier New" w:cs="Courier New"/>
+                <w:bCs/>
+                <w:iCs/>
+                <w:sz w:val="20"/>
+                <w:szCs w:val="22"/>
+                <w:lang w:val="en-GB"/>
+              </w:rPr>
+              <w:t>3;</w:t>
             </w:r>
           </w:p>
           <w:p>
@@ -8466,7 +10503,31 @@
                 <w:lang w:val="en-GB"/>
               </w:rPr>
               <w:tab/>
-              <w:t>bf1= new StringBuffer();</w:t>
+              <w:t xml:space="preserve">bf1= new </w:t>
+            </w:r>
+            <w:proofErr w:type="gramStart"/>
+            <w:r>
+              <w:rPr>
+                <w:rFonts w:ascii="Courier New" w:hAnsi="Courier New" w:cs="Courier New"/>
+                <w:bCs/>
+                <w:iCs/>
+                <w:sz w:val="20"/>
+                <w:szCs w:val="22"/>
+                <w:lang w:val="en-GB"/>
+              </w:rPr>
+              <w:t>StringBuffer(</w:t>
+            </w:r>
+            <w:proofErr w:type="gramEnd"/>
+            <w:r>
+              <w:rPr>
+                <w:rFonts w:ascii="Courier New" w:hAnsi="Courier New" w:cs="Courier New"/>
+                <w:bCs/>
+                <w:iCs/>
+                <w:sz w:val="20"/>
+                <w:szCs w:val="22"/>
+                <w:lang w:val="en-GB"/>
+              </w:rPr>
+              <w:t>);</w:t>
             </w:r>
           </w:p>
           <w:p>
@@ -8501,7 +10562,31 @@
                 <w:lang w:val="en-GB"/>
               </w:rPr>
               <w:tab/>
-              <w:t>bf2= new StringBuffer(10);</w:t>
+              <w:t xml:space="preserve">bf2= new </w:t>
+            </w:r>
+            <w:proofErr w:type="gramStart"/>
+            <w:r>
+              <w:rPr>
+                <w:rFonts w:ascii="Courier New" w:hAnsi="Courier New" w:cs="Courier New"/>
+                <w:bCs/>
+                <w:iCs/>
+                <w:sz w:val="20"/>
+                <w:szCs w:val="22"/>
+                <w:lang w:val="en-GB"/>
+              </w:rPr>
+              <w:t>StringBuffer(</w:t>
+            </w:r>
+            <w:proofErr w:type="gramEnd"/>
+            <w:r>
+              <w:rPr>
+                <w:rFonts w:ascii="Courier New" w:hAnsi="Courier New" w:cs="Courier New"/>
+                <w:bCs/>
+                <w:iCs/>
+                <w:sz w:val="20"/>
+                <w:szCs w:val="22"/>
+                <w:lang w:val="en-GB"/>
+              </w:rPr>
+              <w:t>10);</w:t>
             </w:r>
           </w:p>
           <w:p>
@@ -8536,7 +10621,31 @@
                 <w:lang w:val="en-GB"/>
               </w:rPr>
               <w:tab/>
-              <w:t>bf3= new StringBuffer(“PoliteknikUngku Omar”);</w:t>
+              <w:t xml:space="preserve">bf3= new </w:t>
+            </w:r>
+            <w:proofErr w:type="gramStart"/>
+            <w:r>
+              <w:rPr>
+                <w:rFonts w:ascii="Courier New" w:hAnsi="Courier New" w:cs="Courier New"/>
+                <w:bCs/>
+                <w:iCs/>
+                <w:sz w:val="20"/>
+                <w:szCs w:val="22"/>
+                <w:lang w:val="en-GB"/>
+              </w:rPr>
+              <w:t>StringBuffer(</w:t>
+            </w:r>
+            <w:proofErr w:type="gramEnd"/>
+            <w:r>
+              <w:rPr>
+                <w:rFonts w:ascii="Courier New" w:hAnsi="Courier New" w:cs="Courier New"/>
+                <w:bCs/>
+                <w:iCs/>
+                <w:sz w:val="20"/>
+                <w:szCs w:val="22"/>
+                <w:lang w:val="en-GB"/>
+              </w:rPr>
+              <w:t>“PoliteknikUngku Omar”);</w:t>
             </w:r>
           </w:p>
           <w:p>
@@ -8571,7 +10680,31 @@
                 <w:lang w:val="en-GB"/>
               </w:rPr>
               <w:tab/>
-              <w:t>System.out.println(“Buffer 1 : \”” + bf1.toString()+ “ \””);</w:t>
+              <w:t xml:space="preserve">System.out.println(“Buffer </w:t>
+            </w:r>
+            <w:proofErr w:type="gramStart"/>
+            <w:r>
+              <w:rPr>
+                <w:rFonts w:ascii="Courier New" w:hAnsi="Courier New" w:cs="Courier New"/>
+                <w:bCs/>
+                <w:iCs/>
+                <w:sz w:val="20"/>
+                <w:szCs w:val="22"/>
+                <w:lang w:val="en-GB"/>
+              </w:rPr>
+              <w:t>1 :</w:t>
+            </w:r>
+            <w:proofErr w:type="gramEnd"/>
+            <w:r>
+              <w:rPr>
+                <w:rFonts w:ascii="Courier New" w:hAnsi="Courier New" w:cs="Courier New"/>
+                <w:bCs/>
+                <w:iCs/>
+                <w:sz w:val="20"/>
+                <w:szCs w:val="22"/>
+                <w:lang w:val="en-GB"/>
+              </w:rPr>
+              <w:t xml:space="preserve"> \”” + bf1.toString()+ “ \””);</w:t>
             </w:r>
           </w:p>
           <w:p>
@@ -8606,7 +10739,31 @@
                 <w:lang w:val="en-GB"/>
               </w:rPr>
               <w:tab/>
-              <w:t>System.out.println(“Buffer 1 : \”” + bf2.toString()+ “ \””);</w:t>
+              <w:t xml:space="preserve">System.out.println(“Buffer </w:t>
+            </w:r>
+            <w:proofErr w:type="gramStart"/>
+            <w:r>
+              <w:rPr>
+                <w:rFonts w:ascii="Courier New" w:hAnsi="Courier New" w:cs="Courier New"/>
+                <w:bCs/>
+                <w:iCs/>
+                <w:sz w:val="20"/>
+                <w:szCs w:val="22"/>
+                <w:lang w:val="en-GB"/>
+              </w:rPr>
+              <w:t>1 :</w:t>
+            </w:r>
+            <w:proofErr w:type="gramEnd"/>
+            <w:r>
+              <w:rPr>
+                <w:rFonts w:ascii="Courier New" w:hAnsi="Courier New" w:cs="Courier New"/>
+                <w:bCs/>
+                <w:iCs/>
+                <w:sz w:val="20"/>
+                <w:szCs w:val="22"/>
+                <w:lang w:val="en-GB"/>
+              </w:rPr>
+              <w:t xml:space="preserve"> \”” + bf2.toString()+ “ \””);</w:t>
             </w:r>
           </w:p>
           <w:p>
@@ -8641,7 +10798,31 @@
                 <w:lang w:val="en-GB"/>
               </w:rPr>
               <w:tab/>
-              <w:t>System.out.println(“Buffer 1 : \”” + bf3.toString()+ “ \””);</w:t>
+              <w:t xml:space="preserve">System.out.println(“Buffer </w:t>
+            </w:r>
+            <w:proofErr w:type="gramStart"/>
+            <w:r>
+              <w:rPr>
+                <w:rFonts w:ascii="Courier New" w:hAnsi="Courier New" w:cs="Courier New"/>
+                <w:bCs/>
+                <w:iCs/>
+                <w:sz w:val="20"/>
+                <w:szCs w:val="22"/>
+                <w:lang w:val="en-GB"/>
+              </w:rPr>
+              <w:t>1 :</w:t>
+            </w:r>
+            <w:proofErr w:type="gramEnd"/>
+            <w:r>
+              <w:rPr>
+                <w:rFonts w:ascii="Courier New" w:hAnsi="Courier New" w:cs="Courier New"/>
+                <w:bCs/>
+                <w:iCs/>
+                <w:sz w:val="20"/>
+                <w:szCs w:val="22"/>
+                <w:lang w:val="en-GB"/>
+              </w:rPr>
+              <w:t xml:space="preserve"> \”” + bf3.toString()+ “ \””);</w:t>
             </w:r>
           </w:p>
           <w:p>
@@ -8767,7 +10948,7 @@
                     <pic:cNvPicPr/>
                   </pic:nvPicPr>
                   <pic:blipFill>
-                    <a:blip r:embed="rId20"/>
+                    <a:blip r:embed="rId22"/>
                     <a:stretch>
                       <a:fillRect/>
                     </a:stretch>
@@ -8886,7 +11067,7 @@
                           <pic:cNvPicPr/>
                         </pic:nvPicPr>
                         <pic:blipFill>
-                          <a:blip r:embed="rId21"/>
+                          <a:blip r:embed="rId23"/>
                           <a:stretch>
                             <a:fillRect/>
                           </a:stretch>
@@ -9002,13 +11183,23 @@
                       <w:szCs w:val="22"/>
                     </w:rPr>
                   </w:pPr>
+                  <w:proofErr w:type="gramStart"/>
                   <w:r>
                     <w:rPr>
                       <w:rFonts w:ascii="Arial" w:hAnsi="Arial" w:cs="Arial"/>
                       <w:sz w:val="20"/>
                       <w:szCs w:val="22"/>
                     </w:rPr>
-                    <w:t>StringBuffer()</w:t>
+                    <w:t>StringBuffer(</w:t>
+                  </w:r>
+                  <w:proofErr w:type="gramEnd"/>
+                  <w:r>
+                    <w:rPr>
+                      <w:rFonts w:ascii="Arial" w:hAnsi="Arial" w:cs="Arial"/>
+                      <w:sz w:val="20"/>
+                      <w:szCs w:val="22"/>
+                    </w:rPr>
+                    <w:t>)</w:t>
                   </w:r>
                 </w:p>
               </w:tc>
@@ -9051,13 +11242,23 @@
                       <w:szCs w:val="22"/>
                     </w:rPr>
                   </w:pPr>
+                  <w:proofErr w:type="gramStart"/>
                   <w:r>
                     <w:rPr>
                       <w:rFonts w:ascii="Arial" w:hAnsi="Arial" w:cs="Arial"/>
                       <w:sz w:val="20"/>
                       <w:szCs w:val="22"/>
                     </w:rPr>
-                    <w:t>StringBuffer(String str)</w:t>
+                    <w:t>StringBuffer(</w:t>
+                  </w:r>
+                  <w:proofErr w:type="gramEnd"/>
+                  <w:r>
+                    <w:rPr>
+                      <w:rFonts w:ascii="Arial" w:hAnsi="Arial" w:cs="Arial"/>
+                      <w:sz w:val="20"/>
+                      <w:szCs w:val="22"/>
+                    </w:rPr>
+                    <w:t>String str)</w:t>
                   </w:r>
                 </w:p>
               </w:tc>
@@ -9100,13 +11301,23 @@
                       <w:szCs w:val="22"/>
                     </w:rPr>
                   </w:pPr>
+                  <w:proofErr w:type="gramStart"/>
                   <w:r>
                     <w:rPr>
                       <w:rFonts w:ascii="Arial" w:hAnsi="Arial" w:cs="Arial"/>
                       <w:sz w:val="20"/>
                       <w:szCs w:val="22"/>
                     </w:rPr>
-                    <w:t>StringBuffer(int capacity)</w:t>
+                    <w:t>StringBuffer(</w:t>
+                  </w:r>
+                  <w:proofErr w:type="gramEnd"/>
+                  <w:r>
+                    <w:rPr>
+                      <w:rFonts w:ascii="Arial" w:hAnsi="Arial" w:cs="Arial"/>
+                      <w:sz w:val="20"/>
+                      <w:szCs w:val="22"/>
+                    </w:rPr>
+                    <w:t>int capacity)</w:t>
                   </w:r>
                 </w:p>
               </w:tc>
@@ -9226,7 +11437,7 @@
                     </pic:cNvPicPr>
                   </pic:nvPicPr>
                   <pic:blipFill>
-                    <a:blip r:embed="rId9" cstate="print">
+                    <a:blip r:embed="rId11" cstate="print">
                       <a:extLst>
                         <a:ext uri="{28A0092B-C50C-407E-A947-70E740481C1C}">
                           <a14:useLocalDpi xmlns:a14="http://schemas.microsoft.com/office/drawing/2010/main" val="0"/>
@@ -9333,7 +11544,27 @@
           <w:szCs w:val="22"/>
           <w:lang w:eastAsia="zh-CN"/>
         </w:rPr>
-        <w:t xml:space="preserve"> Demonstrates the length() and capacity() methods of the StringBuffer class.</w:t>
+        <w:t xml:space="preserve"> Demonstrates the </w:t>
+      </w:r>
+      <w:proofErr w:type="gramStart"/>
+      <w:r>
+        <w:rPr>
+          <w:rFonts w:ascii="Arial" w:eastAsia="SimSun" w:hAnsi="Arial" w:cs="Arial"/>
+          <w:sz w:val="20"/>
+          <w:szCs w:val="22"/>
+          <w:lang w:eastAsia="zh-CN"/>
+        </w:rPr>
+        <w:t>length(</w:t>
+      </w:r>
+      <w:proofErr w:type="gramEnd"/>
+      <w:r>
+        <w:rPr>
+          <w:rFonts w:ascii="Arial" w:eastAsia="SimSun" w:hAnsi="Arial" w:cs="Arial"/>
+          <w:sz w:val="20"/>
+          <w:szCs w:val="22"/>
+          <w:lang w:eastAsia="zh-CN"/>
+        </w:rPr>
+        <w:t>) and capacity() methods of the StringBuffer class.</w:t>
       </w:r>
     </w:p>
     <w:p>
@@ -9517,7 +11748,31 @@
                 <w:lang w:val="en-GB"/>
               </w:rPr>
               <w:tab/>
-              <w:t xml:space="preserve">public static void main(String args[])  </w:t>
+              <w:t xml:space="preserve">public static void </w:t>
+            </w:r>
+            <w:proofErr w:type="gramStart"/>
+            <w:r>
+              <w:rPr>
+                <w:rFonts w:ascii="Courier New" w:hAnsi="Courier New" w:cs="Courier New"/>
+                <w:bCs/>
+                <w:iCs/>
+                <w:sz w:val="20"/>
+                <w:szCs w:val="22"/>
+                <w:lang w:val="en-GB"/>
+              </w:rPr>
+              <w:t>main(</w:t>
+            </w:r>
+            <w:proofErr w:type="gramEnd"/>
+            <w:r>
+              <w:rPr>
+                <w:rFonts w:ascii="Courier New" w:hAnsi="Courier New" w:cs="Courier New"/>
+                <w:bCs/>
+                <w:iCs/>
+                <w:sz w:val="20"/>
+                <w:szCs w:val="22"/>
+                <w:lang w:val="en-GB"/>
+              </w:rPr>
+              <w:t xml:space="preserve">String args[])  </w:t>
             </w:r>
           </w:p>
           <w:p>
@@ -9576,7 +11831,31 @@
                 <w:lang w:val="en-GB"/>
               </w:rPr>
               <w:tab/>
-              <w:t>StringBuffer bf = new StringBufffer(“Hello, how are you?“);</w:t>
+              <w:t xml:space="preserve">StringBuffer bf = new </w:t>
+            </w:r>
+            <w:proofErr w:type="gramStart"/>
+            <w:r>
+              <w:rPr>
+                <w:rFonts w:ascii="Courier New" w:hAnsi="Courier New" w:cs="Courier New"/>
+                <w:bCs/>
+                <w:iCs/>
+                <w:sz w:val="20"/>
+                <w:szCs w:val="22"/>
+                <w:lang w:val="en-GB"/>
+              </w:rPr>
+              <w:t>StringBufffer(</w:t>
+            </w:r>
+            <w:proofErr w:type="gramEnd"/>
+            <w:r>
+              <w:rPr>
+                <w:rFonts w:ascii="Courier New" w:hAnsi="Courier New" w:cs="Courier New"/>
+                <w:bCs/>
+                <w:iCs/>
+                <w:sz w:val="20"/>
+                <w:szCs w:val="22"/>
+                <w:lang w:val="en-GB"/>
+              </w:rPr>
+              <w:t>“Hello, how are you?“);</w:t>
             </w:r>
           </w:p>
           <w:p>
@@ -9623,30 +11902,78 @@
                 <w:lang w:val="en-GB"/>
               </w:rPr>
               <w:tab/>
-              <w:t xml:space="preserve">System.out.println(“Buffer “ + bf.toString() + “\nlength = “ </w:t>
-            </w:r>
-          </w:p>
-          <w:p>
-            <w:pPr>
-              <w:rPr>
-                <w:rFonts w:ascii="Courier New" w:hAnsi="Courier New" w:cs="Courier New"/>
-                <w:bCs/>
-                <w:iCs/>
-                <w:sz w:val="20"/>
-                <w:szCs w:val="22"/>
-                <w:lang w:val="en-GB"/>
-              </w:rPr>
-            </w:pPr>
-            <w:r>
-              <w:rPr>
-                <w:rFonts w:ascii="Courier New" w:hAnsi="Courier New" w:cs="Courier New"/>
-                <w:bCs/>
-                <w:iCs/>
-                <w:sz w:val="20"/>
-                <w:szCs w:val="22"/>
-                <w:lang w:val="en-GB"/>
-              </w:rPr>
-              <w:t xml:space="preserve">            +bf.length()+ </w:t>
+              <w:t xml:space="preserve">System.out.println(“Buffer </w:t>
+            </w:r>
+            <w:proofErr w:type="gramStart"/>
+            <w:r>
+              <w:rPr>
+                <w:rFonts w:ascii="Courier New" w:hAnsi="Courier New" w:cs="Courier New"/>
+                <w:bCs/>
+                <w:iCs/>
+                <w:sz w:val="20"/>
+                <w:szCs w:val="22"/>
+                <w:lang w:val="en-GB"/>
+              </w:rPr>
+              <w:t>“ +</w:t>
+            </w:r>
+            <w:proofErr w:type="gramEnd"/>
+            <w:r>
+              <w:rPr>
+                <w:rFonts w:ascii="Courier New" w:hAnsi="Courier New" w:cs="Courier New"/>
+                <w:bCs/>
+                <w:iCs/>
+                <w:sz w:val="20"/>
+                <w:szCs w:val="22"/>
+                <w:lang w:val="en-GB"/>
+              </w:rPr>
+              <w:t xml:space="preserve"> bf.toString() + “\nlength = “ </w:t>
+            </w:r>
+          </w:p>
+          <w:p>
+            <w:pPr>
+              <w:rPr>
+                <w:rFonts w:ascii="Courier New" w:hAnsi="Courier New" w:cs="Courier New"/>
+                <w:bCs/>
+                <w:iCs/>
+                <w:sz w:val="20"/>
+                <w:szCs w:val="22"/>
+                <w:lang w:val="en-GB"/>
+              </w:rPr>
+            </w:pPr>
+            <w:r>
+              <w:rPr>
+                <w:rFonts w:ascii="Courier New" w:hAnsi="Courier New" w:cs="Courier New"/>
+                <w:bCs/>
+                <w:iCs/>
+                <w:sz w:val="20"/>
+                <w:szCs w:val="22"/>
+                <w:lang w:val="en-GB"/>
+              </w:rPr>
+              <w:t xml:space="preserve">            +</w:t>
+            </w:r>
+            <w:proofErr w:type="gramStart"/>
+            <w:r>
+              <w:rPr>
+                <w:rFonts w:ascii="Courier New" w:hAnsi="Courier New" w:cs="Courier New"/>
+                <w:bCs/>
+                <w:iCs/>
+                <w:sz w:val="20"/>
+                <w:szCs w:val="22"/>
+                <w:lang w:val="en-GB"/>
+              </w:rPr>
+              <w:t>bf.length</w:t>
+            </w:r>
+            <w:proofErr w:type="gramEnd"/>
+            <w:r>
+              <w:rPr>
+                <w:rFonts w:ascii="Courier New" w:hAnsi="Courier New" w:cs="Courier New"/>
+                <w:bCs/>
+                <w:iCs/>
+                <w:sz w:val="20"/>
+                <w:szCs w:val="22"/>
+                <w:lang w:val="en-GB"/>
+              </w:rPr>
+              <w:t xml:space="preserve">()+ </w:t>
             </w:r>
             <w:r>
               <w:rPr>
@@ -9704,7 +12031,30 @@
                 <w:lang w:val="en-GB"/>
               </w:rPr>
               <w:tab/>
-              <w:t>bf.ensureCapacity(75);</w:t>
+            </w:r>
+            <w:proofErr w:type="gramStart"/>
+            <w:r>
+              <w:rPr>
+                <w:rFonts w:ascii="Courier New" w:hAnsi="Courier New" w:cs="Courier New"/>
+                <w:bCs/>
+                <w:iCs/>
+                <w:sz w:val="20"/>
+                <w:szCs w:val="22"/>
+                <w:lang w:val="en-GB"/>
+              </w:rPr>
+              <w:t>bf.ensureCapacity</w:t>
+            </w:r>
+            <w:proofErr w:type="gramEnd"/>
+            <w:r>
+              <w:rPr>
+                <w:rFonts w:ascii="Courier New" w:hAnsi="Courier New" w:cs="Courier New"/>
+                <w:bCs/>
+                <w:iCs/>
+                <w:sz w:val="20"/>
+                <w:szCs w:val="22"/>
+                <w:lang w:val="en-GB"/>
+              </w:rPr>
+              <w:t>(75);</w:t>
             </w:r>
           </w:p>
           <w:p>
@@ -9751,7 +12101,31 @@
                 <w:lang w:val="en-GB"/>
               </w:rPr>
               <w:tab/>
-              <w:t>System.out.println(“\n\nNew Capacity = “ + bf.capacity());</w:t>
+              <w:t xml:space="preserve">System.out.println(“\n\nNew Capacity = </w:t>
+            </w:r>
+            <w:proofErr w:type="gramStart"/>
+            <w:r>
+              <w:rPr>
+                <w:rFonts w:ascii="Courier New" w:hAnsi="Courier New" w:cs="Courier New"/>
+                <w:bCs/>
+                <w:iCs/>
+                <w:sz w:val="20"/>
+                <w:szCs w:val="22"/>
+                <w:lang w:val="en-GB"/>
+              </w:rPr>
+              <w:t>“ +</w:t>
+            </w:r>
+            <w:proofErr w:type="gramEnd"/>
+            <w:r>
+              <w:rPr>
+                <w:rFonts w:ascii="Courier New" w:hAnsi="Courier New" w:cs="Courier New"/>
+                <w:bCs/>
+                <w:iCs/>
+                <w:sz w:val="20"/>
+                <w:szCs w:val="22"/>
+                <w:lang w:val="en-GB"/>
+              </w:rPr>
+              <w:t xml:space="preserve"> bf.capacity());</w:t>
             </w:r>
           </w:p>
           <w:p>
@@ -9798,7 +12172,30 @@
                 <w:lang w:val="en-GB"/>
               </w:rPr>
               <w:tab/>
-              <w:t>bf.setLength(10);</w:t>
+            </w:r>
+            <w:proofErr w:type="gramStart"/>
+            <w:r>
+              <w:rPr>
+                <w:rFonts w:ascii="Courier New" w:hAnsi="Courier New" w:cs="Courier New"/>
+                <w:bCs/>
+                <w:iCs/>
+                <w:sz w:val="20"/>
+                <w:szCs w:val="22"/>
+                <w:lang w:val="en-GB"/>
+              </w:rPr>
+              <w:t>bf.setLength</w:t>
+            </w:r>
+            <w:proofErr w:type="gramEnd"/>
+            <w:r>
+              <w:rPr>
+                <w:rFonts w:ascii="Courier New" w:hAnsi="Courier New" w:cs="Courier New"/>
+                <w:bCs/>
+                <w:iCs/>
+                <w:sz w:val="20"/>
+                <w:szCs w:val="22"/>
+                <w:lang w:val="en-GB"/>
+              </w:rPr>
+              <w:t>(10);</w:t>
             </w:r>
           </w:p>
           <w:p>
@@ -9833,7 +12230,31 @@
                 <w:lang w:val="en-GB"/>
               </w:rPr>
               <w:tab/>
-              <w:t xml:space="preserve">System.out.println(“New length = “ + bf.length() + </w:t>
+              <w:t xml:space="preserve">System.out.println(“New length = </w:t>
+            </w:r>
+            <w:proofErr w:type="gramStart"/>
+            <w:r>
+              <w:rPr>
+                <w:rFonts w:ascii="Courier New" w:hAnsi="Courier New" w:cs="Courier New"/>
+                <w:bCs/>
+                <w:iCs/>
+                <w:sz w:val="20"/>
+                <w:szCs w:val="22"/>
+                <w:lang w:val="en-GB"/>
+              </w:rPr>
+              <w:t>“ +</w:t>
+            </w:r>
+            <w:proofErr w:type="gramEnd"/>
+            <w:r>
+              <w:rPr>
+                <w:rFonts w:ascii="Courier New" w:hAnsi="Courier New" w:cs="Courier New"/>
+                <w:bCs/>
+                <w:iCs/>
+                <w:sz w:val="20"/>
+                <w:szCs w:val="22"/>
+                <w:lang w:val="en-GB"/>
+              </w:rPr>
+              <w:t xml:space="preserve"> bf.length() + </w:t>
             </w:r>
           </w:p>
           <w:p>
@@ -9867,7 +12288,31 @@
                 <w:szCs w:val="22"/>
                 <w:lang w:val="en-GB"/>
               </w:rPr>
-              <w:t>“\n Buffer : “ +bf.toString());</w:t>
+              <w:t xml:space="preserve">“\n </w:t>
+            </w:r>
+            <w:proofErr w:type="gramStart"/>
+            <w:r>
+              <w:rPr>
+                <w:rFonts w:ascii="Courier New" w:hAnsi="Courier New" w:cs="Courier New"/>
+                <w:bCs/>
+                <w:iCs/>
+                <w:sz w:val="20"/>
+                <w:szCs w:val="22"/>
+                <w:lang w:val="en-GB"/>
+              </w:rPr>
+              <w:t>Buffer :</w:t>
+            </w:r>
+            <w:proofErr w:type="gramEnd"/>
+            <w:r>
+              <w:rPr>
+                <w:rFonts w:ascii="Courier New" w:hAnsi="Courier New" w:cs="Courier New"/>
+                <w:bCs/>
+                <w:iCs/>
+                <w:sz w:val="20"/>
+                <w:szCs w:val="22"/>
+                <w:lang w:val="en-GB"/>
+              </w:rPr>
+              <w:t xml:space="preserve"> “ +bf.toString());</w:t>
             </w:r>
           </w:p>
           <w:p>
@@ -10064,7 +12509,7 @@
                           <pic:cNvPicPr/>
                         </pic:nvPicPr>
                         <pic:blipFill>
-                          <a:blip r:embed="rId22"/>
+                          <a:blip r:embed="rId24"/>
                           <a:stretch>
                             <a:fillRect/>
                           </a:stretch>
@@ -10131,7 +12576,7 @@
                           <pic:cNvPicPr/>
                         </pic:nvPicPr>
                         <pic:blipFill>
-                          <a:blip r:embed="rId23"/>
+                          <a:blip r:embed="rId25"/>
                           <a:stretch>
                             <a:fillRect/>
                           </a:stretch>
@@ -10432,7 +12877,29 @@
                 <w:sz w:val="20"/>
                 <w:szCs w:val="22"/>
               </w:rPr>
-              <w:t>import java.io.*;</w:t>
+              <w:t xml:space="preserve">import </w:t>
+            </w:r>
+            <w:proofErr w:type="gramStart"/>
+            <w:r>
+              <w:rPr>
+                <w:rFonts w:ascii="Courier New" w:hAnsi="Courier New" w:cs="Courier New"/>
+                <w:bCs/>
+                <w:iCs/>
+                <w:sz w:val="20"/>
+                <w:szCs w:val="22"/>
+              </w:rPr>
+              <w:t>java.io.*</w:t>
+            </w:r>
+            <w:proofErr w:type="gramEnd"/>
+            <w:r>
+              <w:rPr>
+                <w:rFonts w:ascii="Courier New" w:hAnsi="Courier New" w:cs="Courier New"/>
+                <w:bCs/>
+                <w:iCs/>
+                <w:sz w:val="20"/>
+                <w:szCs w:val="22"/>
+              </w:rPr>
+              <w:t>;</w:t>
             </w:r>
           </w:p>
           <w:p>
@@ -10514,7 +12981,29 @@
                 <w:sz w:val="20"/>
                 <w:szCs w:val="22"/>
               </w:rPr>
-              <w:t>public static void main (String args[]) throws IOException</w:t>
+              <w:t xml:space="preserve">public static void main (String </w:t>
+            </w:r>
+            <w:proofErr w:type="gramStart"/>
+            <w:r>
+              <w:rPr>
+                <w:rFonts w:ascii="Courier New" w:hAnsi="Courier New" w:cs="Courier New"/>
+                <w:bCs/>
+                <w:iCs/>
+                <w:sz w:val="20"/>
+                <w:szCs w:val="22"/>
+              </w:rPr>
+              <w:t>args[</w:t>
+            </w:r>
+            <w:proofErr w:type="gramEnd"/>
+            <w:r>
+              <w:rPr>
+                <w:rFonts w:ascii="Courier New" w:hAnsi="Courier New" w:cs="Courier New"/>
+                <w:bCs/>
+                <w:iCs/>
+                <w:sz w:val="20"/>
+                <w:szCs w:val="22"/>
+              </w:rPr>
+              <w:t>]) throws IOException</w:t>
             </w:r>
           </w:p>
           <w:p>
@@ -10581,7 +13070,29 @@
                 <w:szCs w:val="22"/>
               </w:rPr>
               <w:tab/>
-              <w:t xml:space="preserve">BufferedReader stdin = new BufferedReader(new </w:t>
+              <w:t xml:space="preserve">BufferedReader stdin = new </w:t>
+            </w:r>
+            <w:proofErr w:type="gramStart"/>
+            <w:r>
+              <w:rPr>
+                <w:rFonts w:ascii="Courier New" w:hAnsi="Courier New" w:cs="Courier New"/>
+                <w:bCs/>
+                <w:iCs/>
+                <w:sz w:val="20"/>
+                <w:szCs w:val="22"/>
+              </w:rPr>
+              <w:t>BufferedReader(</w:t>
+            </w:r>
+            <w:proofErr w:type="gramEnd"/>
+            <w:r>
+              <w:rPr>
+                <w:rFonts w:ascii="Courier New" w:hAnsi="Courier New" w:cs="Courier New"/>
+                <w:bCs/>
+                <w:iCs/>
+                <w:sz w:val="20"/>
+                <w:szCs w:val="22"/>
+              </w:rPr>
+              <w:t xml:space="preserve">new </w:t>
             </w:r>
           </w:p>
           <w:p>
@@ -10731,7 +13242,29 @@
                 <w:sz w:val="20"/>
                 <w:szCs w:val="22"/>
               </w:rPr>
-              <w:t xml:space="preserve">int num;    </w:t>
+              <w:t xml:space="preserve">int </w:t>
+            </w:r>
+            <w:proofErr w:type="gramStart"/>
+            <w:r>
+              <w:rPr>
+                <w:rFonts w:ascii="Courier New" w:hAnsi="Courier New" w:cs="Courier New"/>
+                <w:bCs/>
+                <w:iCs/>
+                <w:sz w:val="20"/>
+                <w:szCs w:val="22"/>
+              </w:rPr>
+              <w:t xml:space="preserve">num;   </w:t>
+            </w:r>
+            <w:proofErr w:type="gramEnd"/>
+            <w:r>
+              <w:rPr>
+                <w:rFonts w:ascii="Courier New" w:hAnsi="Courier New" w:cs="Courier New"/>
+                <w:bCs/>
+                <w:iCs/>
+                <w:sz w:val="20"/>
+                <w:szCs w:val="22"/>
+              </w:rPr>
+              <w:t xml:space="preserve"> </w:t>
             </w:r>
             <w:r>
               <w:rPr>
@@ -10839,7 +13372,29 @@
                 <w:sz w:val="20"/>
                 <w:szCs w:val="22"/>
               </w:rPr>
-              <w:t>str = stdin.readLine();</w:t>
+              <w:t xml:space="preserve">str = </w:t>
+            </w:r>
+            <w:proofErr w:type="gramStart"/>
+            <w:r>
+              <w:rPr>
+                <w:rFonts w:ascii="Courier New" w:hAnsi="Courier New" w:cs="Courier New"/>
+                <w:bCs/>
+                <w:iCs/>
+                <w:sz w:val="20"/>
+                <w:szCs w:val="22"/>
+              </w:rPr>
+              <w:t>stdin.readLine</w:t>
+            </w:r>
+            <w:proofErr w:type="gramEnd"/>
+            <w:r>
+              <w:rPr>
+                <w:rFonts w:ascii="Courier New" w:hAnsi="Courier New" w:cs="Courier New"/>
+                <w:bCs/>
+                <w:iCs/>
+                <w:sz w:val="20"/>
+                <w:szCs w:val="22"/>
+              </w:rPr>
+              <w:t>();</w:t>
             </w:r>
           </w:p>
           <w:p>
@@ -10868,7 +13423,29 @@
                 <w:szCs w:val="22"/>
               </w:rPr>
               <w:tab/>
-              <w:t xml:space="preserve">num = Integer.parseInt(str); </w:t>
+              <w:t>num = Integer.parseInt(str</w:t>
+            </w:r>
+            <w:proofErr w:type="gramStart"/>
+            <w:r>
+              <w:rPr>
+                <w:rFonts w:ascii="Courier New" w:hAnsi="Courier New" w:cs="Courier New"/>
+                <w:bCs/>
+                <w:iCs/>
+                <w:sz w:val="20"/>
+                <w:szCs w:val="22"/>
+              </w:rPr>
+              <w:t>);</w:t>
+            </w:r>
+            <w:proofErr w:type="gramEnd"/>
+            <w:r>
+              <w:rPr>
+                <w:rFonts w:ascii="Courier New" w:hAnsi="Courier New" w:cs="Courier New"/>
+                <w:bCs/>
+                <w:iCs/>
+                <w:sz w:val="20"/>
+                <w:szCs w:val="22"/>
+              </w:rPr>
+              <w:t xml:space="preserve"> </w:t>
             </w:r>
             <w:r>
               <w:rPr>
@@ -10907,7 +13484,29 @@
                 <w:szCs w:val="22"/>
               </w:rPr>
               <w:tab/>
-              <w:t xml:space="preserve">System.out.println("Integer Value: "+num); </w:t>
+              <w:t>System.out.println("Integer Value: "+num</w:t>
+            </w:r>
+            <w:proofErr w:type="gramStart"/>
+            <w:r>
+              <w:rPr>
+                <w:rFonts w:ascii="Courier New" w:hAnsi="Courier New" w:cs="Courier New"/>
+                <w:bCs/>
+                <w:iCs/>
+                <w:sz w:val="20"/>
+                <w:szCs w:val="22"/>
+              </w:rPr>
+              <w:t>);</w:t>
+            </w:r>
+            <w:proofErr w:type="gramEnd"/>
+            <w:r>
+              <w:rPr>
+                <w:rFonts w:ascii="Courier New" w:hAnsi="Courier New" w:cs="Courier New"/>
+                <w:bCs/>
+                <w:iCs/>
+                <w:sz w:val="20"/>
+                <w:szCs w:val="22"/>
+              </w:rPr>
+              <w:t xml:space="preserve"> </w:t>
             </w:r>
           </w:p>
           <w:p>
@@ -11050,7 +13649,7 @@
                     <pic:cNvPicPr/>
                   </pic:nvPicPr>
                   <pic:blipFill>
-                    <a:blip r:embed="rId24"/>
+                    <a:blip r:embed="rId26"/>
                     <a:stretch>
                       <a:fillRect/>
                     </a:stretch>
@@ -11126,7 +13725,7 @@
                     <pic:cNvPicPr/>
                   </pic:nvPicPr>
                   <pic:blipFill>
-                    <a:blip r:embed="rId25"/>
+                    <a:blip r:embed="rId27"/>
                     <a:stretch>
                       <a:fillRect/>
                     </a:stretch>
@@ -11627,6 +14226,7 @@
           <w:u w:val="single"/>
         </w:rPr>
       </w:pPr>
+      <w:proofErr w:type="gramStart"/>
       <w:r>
         <w:rPr>
           <w:b/>
@@ -11636,6 +14236,7 @@
         </w:rPr>
         <w:t>Procedure :</w:t>
       </w:r>
+      <w:proofErr w:type="gramEnd"/>
     </w:p>
     <w:p>
       <w:pPr>
@@ -11761,7 +14362,25 @@
           <w:sz w:val="20"/>
           <w:szCs w:val="22"/>
         </w:rPr>
-        <w:t xml:space="preserve"> subdirectory. For example if </w:t>
+        <w:t xml:space="preserve"> subdirectory. For </w:t>
+      </w:r>
+      <w:proofErr w:type="gramStart"/>
+      <w:r>
+        <w:rPr>
+          <w:rFonts w:ascii="Arial" w:hAnsi="Arial" w:cs="Arial"/>
+          <w:sz w:val="20"/>
+          <w:szCs w:val="22"/>
+        </w:rPr>
+        <w:t>example</w:t>
+      </w:r>
+      <w:proofErr w:type="gramEnd"/>
+      <w:r>
+        <w:rPr>
+          <w:rFonts w:ascii="Arial" w:hAnsi="Arial" w:cs="Arial"/>
+          <w:sz w:val="20"/>
+          <w:szCs w:val="22"/>
+        </w:rPr>
+        <w:t xml:space="preserve"> if </w:t>
       </w:r>
       <w:r>
         <w:rPr>
@@ -11871,8 +14490,18 @@
                 <w:sz w:val="20"/>
                 <w:szCs w:val="22"/>
               </w:rPr>
-              <w:t>package pack1;</w:t>
-            </w:r>
+              <w:t xml:space="preserve">package </w:t>
+            </w:r>
+            <w:proofErr w:type="gramStart"/>
+            <w:r>
+              <w:rPr>
+                <w:rFonts w:ascii="Courier New" w:hAnsi="Courier New" w:cs="Courier New"/>
+                <w:sz w:val="20"/>
+                <w:szCs w:val="22"/>
+              </w:rPr>
+              <w:t>pack1;</w:t>
+            </w:r>
+            <w:proofErr w:type="gramEnd"/>
           </w:p>
           <w:p>
             <w:pPr>
@@ -11996,7 +14625,25 @@
                 <w:szCs w:val="22"/>
               </w:rPr>
               <w:tab/>
-              <w:t>int x,y,result;</w:t>
+              <w:t xml:space="preserve">int </w:t>
+            </w:r>
+            <w:proofErr w:type="gramStart"/>
+            <w:r>
+              <w:rPr>
+                <w:rFonts w:ascii="Courier New" w:hAnsi="Courier New" w:cs="Courier New"/>
+                <w:sz w:val="20"/>
+                <w:szCs w:val="22"/>
+              </w:rPr>
+              <w:t>x,y</w:t>
+            </w:r>
+            <w:proofErr w:type="gramEnd"/>
+            <w:r>
+              <w:rPr>
+                <w:rFonts w:ascii="Courier New" w:hAnsi="Courier New" w:cs="Courier New"/>
+                <w:sz w:val="20"/>
+                <w:szCs w:val="22"/>
+              </w:rPr>
+              <w:t>,result;</w:t>
             </w:r>
           </w:p>
           <w:p>
@@ -12023,8 +14670,18 @@
                 <w:szCs w:val="22"/>
               </w:rPr>
               <w:tab/>
-              <w:t>x=10;</w:t>
-            </w:r>
+              <w:t>x=</w:t>
+            </w:r>
+            <w:proofErr w:type="gramStart"/>
+            <w:r>
+              <w:rPr>
+                <w:rFonts w:ascii="Courier New" w:hAnsi="Courier New" w:cs="Courier New"/>
+                <w:sz w:val="20"/>
+                <w:szCs w:val="22"/>
+              </w:rPr>
+              <w:t>10;</w:t>
+            </w:r>
+            <w:proofErr w:type="gramEnd"/>
           </w:p>
           <w:p>
             <w:pPr>
@@ -12058,8 +14715,18 @@
                 <w:szCs w:val="22"/>
               </w:rPr>
               <w:tab/>
-              <w:t>y=5;</w:t>
-            </w:r>
+              <w:t>y=</w:t>
+            </w:r>
+            <w:proofErr w:type="gramStart"/>
+            <w:r>
+              <w:rPr>
+                <w:rFonts w:ascii="Courier New" w:hAnsi="Courier New" w:cs="Courier New"/>
+                <w:sz w:val="20"/>
+                <w:szCs w:val="22"/>
+              </w:rPr>
+              <w:t>5;</w:t>
+            </w:r>
+            <w:proofErr w:type="gramEnd"/>
           </w:p>
           <w:p>
             <w:pPr>
@@ -12085,8 +14752,18 @@
                 <w:szCs w:val="22"/>
               </w:rPr>
               <w:tab/>
-              <w:t>result=x*y;</w:t>
-            </w:r>
+              <w:t>result=x*</w:t>
+            </w:r>
+            <w:proofErr w:type="gramStart"/>
+            <w:r>
+              <w:rPr>
+                <w:rFonts w:ascii="Courier New" w:hAnsi="Courier New" w:cs="Courier New"/>
+                <w:sz w:val="20"/>
+                <w:szCs w:val="22"/>
+              </w:rPr>
+              <w:t>y;</w:t>
+            </w:r>
+            <w:proofErr w:type="gramEnd"/>
           </w:p>
           <w:p>
             <w:pPr>
@@ -12112,8 +14789,18 @@
                 <w:szCs w:val="22"/>
               </w:rPr>
               <w:tab/>
-              <w:t>System.out.println ("The result is "+result);</w:t>
-            </w:r>
+              <w:t>System.out.println ("The result is "+result</w:t>
+            </w:r>
+            <w:proofErr w:type="gramStart"/>
+            <w:r>
+              <w:rPr>
+                <w:rFonts w:ascii="Courier New" w:hAnsi="Courier New" w:cs="Courier New"/>
+                <w:sz w:val="20"/>
+                <w:szCs w:val="22"/>
+              </w:rPr>
+              <w:t>);</w:t>
+            </w:r>
+            <w:proofErr w:type="gramEnd"/>
             <w:r>
               <w:rPr>
                 <w:rFonts w:ascii="Courier New" w:hAnsi="Courier New" w:cs="Courier New"/>
@@ -12429,7 +15116,27 @@
           <w:sz w:val="20"/>
           <w:szCs w:val="22"/>
         </w:rPr>
-        <w:t xml:space="preserve"> If d: is the directory in which the packtest.java is and the user-defined package is in  d:\pack1, then set the classpath as set CLASSPATH=%CLASSPATH%;d:\pack1; in  the current directory. Type the above command in the command prompt </w:t>
+        <w:t xml:space="preserve"> If d: is the directory in which the packtest.java is and the user-defined package is </w:t>
+      </w:r>
+      <w:proofErr w:type="gramStart"/>
+      <w:r>
+        <w:rPr>
+          <w:rFonts w:ascii="Arial" w:hAnsi="Arial" w:cs="Arial"/>
+          <w:bCs/>
+          <w:sz w:val="20"/>
+          <w:szCs w:val="22"/>
+        </w:rPr>
+        <w:t>in  d:\pack1</w:t>
+      </w:r>
+      <w:proofErr w:type="gramEnd"/>
+      <w:r>
+        <w:rPr>
+          <w:rFonts w:ascii="Arial" w:hAnsi="Arial" w:cs="Arial"/>
+          <w:bCs/>
+          <w:sz w:val="20"/>
+          <w:szCs w:val="22"/>
+        </w:rPr>
+        <w:t xml:space="preserve">, then set the classpath as set CLASSPATH=%CLASSPATH%;d:\pack1; in  the current directory. Type the above command in the command prompt </w:t>
       </w:r>
       <w:r>
         <w:rPr>
@@ -12514,6 +15221,7 @@
             <w:r>
               <w:t xml:space="preserve"> </w:t>
             </w:r>
+            <w:proofErr w:type="gramStart"/>
             <w:r>
               <w:rPr>
                 <w:rFonts w:ascii="Courier New" w:hAnsi="Courier New" w:cs="Courier New"/>
@@ -12530,6 +15238,7 @@
               </w:rPr>
               <w:t>;</w:t>
             </w:r>
+            <w:proofErr w:type="gramEnd"/>
           </w:p>
           <w:p>
             <w:pPr>
@@ -12591,7 +15300,25 @@
                 <w:szCs w:val="22"/>
               </w:rPr>
               <w:tab/>
-              <w:t>public static void main(String args[])</w:t>
+              <w:t xml:space="preserve">public static void </w:t>
+            </w:r>
+            <w:proofErr w:type="gramStart"/>
+            <w:r>
+              <w:rPr>
+                <w:rFonts w:ascii="Courier New" w:hAnsi="Courier New" w:cs="Courier New"/>
+                <w:sz w:val="20"/>
+                <w:szCs w:val="22"/>
+              </w:rPr>
+              <w:t>main(</w:t>
+            </w:r>
+            <w:proofErr w:type="gramEnd"/>
+            <w:r>
+              <w:rPr>
+                <w:rFonts w:ascii="Courier New" w:hAnsi="Courier New" w:cs="Courier New"/>
+                <w:sz w:val="20"/>
+                <w:szCs w:val="22"/>
+              </w:rPr>
+              <w:t>String args[])</w:t>
             </w:r>
           </w:p>
           <w:p>
@@ -12676,34 +15403,62 @@
                 <w:sz w:val="20"/>
                 <w:szCs w:val="22"/>
               </w:rPr>
+              <w:t>(</w:t>
+            </w:r>
+            <w:proofErr w:type="gramStart"/>
+            <w:r>
+              <w:rPr>
+                <w:rFonts w:ascii="Courier New" w:hAnsi="Courier New" w:cs="Courier New"/>
+                <w:sz w:val="20"/>
+                <w:szCs w:val="22"/>
+              </w:rPr>
+              <w:t>);</w:t>
+            </w:r>
+            <w:proofErr w:type="gramEnd"/>
+          </w:p>
+          <w:p>
+            <w:pPr>
+              <w:ind w:left="900" w:hanging="900"/>
+              <w:rPr>
+                <w:rFonts w:ascii="Courier New" w:hAnsi="Courier New" w:cs="Courier New"/>
+                <w:sz w:val="20"/>
+                <w:szCs w:val="22"/>
+              </w:rPr>
+            </w:pPr>
+            <w:r>
+              <w:rPr>
+                <w:rFonts w:ascii="Courier New" w:hAnsi="Courier New" w:cs="Courier New"/>
+                <w:sz w:val="20"/>
+                <w:szCs w:val="22"/>
+              </w:rPr>
+              <w:tab/>
+            </w:r>
+            <w:r>
+              <w:rPr>
+                <w:rFonts w:ascii="Courier New" w:hAnsi="Courier New" w:cs="Courier New"/>
+                <w:sz w:val="20"/>
+                <w:szCs w:val="22"/>
+              </w:rPr>
+              <w:tab/>
+              <w:t>c</w:t>
+            </w:r>
+            <w:proofErr w:type="gramStart"/>
+            <w:r>
+              <w:rPr>
+                <w:rFonts w:ascii="Courier New" w:hAnsi="Courier New" w:cs="Courier New"/>
+                <w:sz w:val="20"/>
+                <w:szCs w:val="22"/>
+              </w:rPr>
+              <w:t>1.show</w:t>
+            </w:r>
+            <w:proofErr w:type="gramEnd"/>
+            <w:r>
+              <w:rPr>
+                <w:rFonts w:ascii="Courier New" w:hAnsi="Courier New" w:cs="Courier New"/>
+                <w:sz w:val="20"/>
+                <w:szCs w:val="22"/>
+              </w:rPr>
               <w:t>();</w:t>
-            </w:r>
-          </w:p>
-          <w:p>
-            <w:pPr>
-              <w:ind w:left="900" w:hanging="900"/>
-              <w:rPr>
-                <w:rFonts w:ascii="Courier New" w:hAnsi="Courier New" w:cs="Courier New"/>
-                <w:sz w:val="20"/>
-                <w:szCs w:val="22"/>
-              </w:rPr>
-            </w:pPr>
-            <w:r>
-              <w:rPr>
-                <w:rFonts w:ascii="Courier New" w:hAnsi="Courier New" w:cs="Courier New"/>
-                <w:sz w:val="20"/>
-                <w:szCs w:val="22"/>
-              </w:rPr>
-              <w:tab/>
-            </w:r>
-            <w:r>
-              <w:rPr>
-                <w:rFonts w:ascii="Courier New" w:hAnsi="Courier New" w:cs="Courier New"/>
-                <w:sz w:val="20"/>
-                <w:szCs w:val="22"/>
-              </w:rPr>
-              <w:tab/>
-              <w:t>c1.show();</w:t>
             </w:r>
           </w:p>
           <w:p>
@@ -12905,7 +15660,7 @@
                     <pic:cNvPicPr/>
                   </pic:nvPicPr>
                   <pic:blipFill>
-                    <a:blip r:embed="rId26"/>
+                    <a:blip r:embed="rId28"/>
                     <a:stretch>
                       <a:fillRect/>
                     </a:stretch>
@@ -12978,7 +15733,7 @@
                     <pic:cNvPicPr/>
                   </pic:nvPicPr>
                   <pic:blipFill>
-                    <a:blip r:embed="rId27"/>
+                    <a:blip r:embed="rId29"/>
                     <a:stretch>
                       <a:fillRect/>
                     </a:stretch>
@@ -13040,7 +15795,7 @@
                     <pic:cNvPicPr/>
                   </pic:nvPicPr>
                   <pic:blipFill>
-                    <a:blip r:embed="rId28">
+                    <a:blip r:embed="rId30">
                       <a:extLst>
                         <a:ext uri="{28A0092B-C50C-407E-A947-70E740481C1C}">
                           <a14:useLocalDpi xmlns:a14="http://schemas.microsoft.com/office/drawing/2010/main" val="0"/>
@@ -13151,7 +15906,7 @@
                     <pic:cNvPicPr/>
                   </pic:nvPicPr>
                   <pic:blipFill>
-                    <a:blip r:embed="rId29"/>
+                    <a:blip r:embed="rId31"/>
                     <a:stretch>
                       <a:fillRect/>
                     </a:stretch>

</xml_diff>